<commit_message>
Added Backtracking and Makefile
</commit_message>
<xml_diff>
--- a/Relatorio.docx
+++ b/Relatorio.docx
@@ -703,6 +703,1005 @@
         <w:t>Portanto o número de arestas é 5.</w:t>
       </w:r>
     </w:p>
+    <w:p>
+      <w:pPr>
+        <w:pStyle w:val="Normal"/>
+        <w:bidi w:val="0"/>
+        <w:jc w:val="both"/>
+        <w:rPr>
+          <w:sz w:val="36"/>
+          <w:szCs w:val="36"/>
+        </w:rPr>
+      </w:pPr>
+      <w:r>
+        <w:rPr>
+          <w:sz w:val="36"/>
+          <w:szCs w:val="36"/>
+        </w:rPr>
+      </w:r>
+    </w:p>
+    <w:p>
+      <w:pPr>
+        <w:pStyle w:val="Normal"/>
+        <w:bidi w:val="0"/>
+        <w:jc w:val="both"/>
+        <w:rPr>
+          <w:sz w:val="36"/>
+          <w:szCs w:val="36"/>
+        </w:rPr>
+      </w:pPr>
+      <w:r>
+        <w:rPr>
+          <w:sz w:val="36"/>
+          <w:szCs w:val="36"/>
+        </w:rPr>
+      </w:r>
+    </w:p>
+    <w:p>
+      <w:pPr>
+        <w:pStyle w:val="Normal"/>
+        <w:bidi w:val="0"/>
+        <w:jc w:val="both"/>
+        <w:rPr>
+          <w:sz w:val="36"/>
+          <w:szCs w:val="36"/>
+        </w:rPr>
+      </w:pPr>
+      <w:r>
+        <w:rPr>
+          <w:sz w:val="36"/>
+          <w:szCs w:val="36"/>
+        </w:rPr>
+      </w:r>
+    </w:p>
+    <w:p>
+      <w:pPr>
+        <w:pStyle w:val="Normal"/>
+        <w:bidi w:val="0"/>
+        <w:jc w:val="both"/>
+        <w:rPr>
+          <w:sz w:val="36"/>
+          <w:szCs w:val="36"/>
+        </w:rPr>
+      </w:pPr>
+      <w:r>
+        <w:rPr>
+          <w:sz w:val="36"/>
+          <w:szCs w:val="36"/>
+        </w:rPr>
+      </w:r>
+    </w:p>
+    <w:p>
+      <w:pPr>
+        <w:pStyle w:val="Normal"/>
+        <w:bidi w:val="0"/>
+        <w:jc w:val="both"/>
+        <w:rPr>
+          <w:sz w:val="36"/>
+          <w:szCs w:val="36"/>
+        </w:rPr>
+      </w:pPr>
+      <w:r>
+        <w:rPr>
+          <w:sz w:val="36"/>
+          <w:szCs w:val="36"/>
+        </w:rPr>
+      </w:r>
+    </w:p>
+    <w:p>
+      <w:pPr>
+        <w:pStyle w:val="Normal"/>
+        <w:bidi w:val="0"/>
+        <w:jc w:val="both"/>
+        <w:rPr>
+          <w:sz w:val="36"/>
+          <w:szCs w:val="36"/>
+        </w:rPr>
+      </w:pPr>
+      <w:r>
+        <w:rPr>
+          <w:sz w:val="36"/>
+          <w:szCs w:val="36"/>
+        </w:rPr>
+      </w:r>
+    </w:p>
+    <w:p>
+      <w:pPr>
+        <w:pStyle w:val="Normal"/>
+        <w:bidi w:val="0"/>
+        <w:jc w:val="both"/>
+        <w:rPr>
+          <w:sz w:val="36"/>
+          <w:szCs w:val="36"/>
+        </w:rPr>
+      </w:pPr>
+      <w:r>
+        <w:rPr>
+          <w:sz w:val="36"/>
+          <w:szCs w:val="36"/>
+        </w:rPr>
+      </w:r>
+    </w:p>
+    <w:p>
+      <w:pPr>
+        <w:pStyle w:val="Normal"/>
+        <w:bidi w:val="0"/>
+        <w:jc w:val="both"/>
+        <w:rPr>
+          <w:sz w:val="36"/>
+          <w:szCs w:val="36"/>
+        </w:rPr>
+      </w:pPr>
+      <w:r>
+        <w:rPr>
+          <w:sz w:val="36"/>
+          <w:szCs w:val="36"/>
+        </w:rPr>
+      </w:r>
+    </w:p>
+    <w:p>
+      <w:pPr>
+        <w:pStyle w:val="Normal"/>
+        <w:bidi w:val="0"/>
+        <w:jc w:val="both"/>
+        <w:rPr>
+          <w:sz w:val="36"/>
+          <w:szCs w:val="36"/>
+        </w:rPr>
+      </w:pPr>
+      <w:r>
+        <w:rPr>
+          <w:sz w:val="36"/>
+          <w:szCs w:val="36"/>
+        </w:rPr>
+      </w:r>
+    </w:p>
+    <w:p>
+      <w:pPr>
+        <w:pStyle w:val="Normal"/>
+        <w:bidi w:val="0"/>
+        <w:jc w:val="both"/>
+        <w:rPr>
+          <w:sz w:val="36"/>
+          <w:szCs w:val="36"/>
+        </w:rPr>
+      </w:pPr>
+      <w:r>
+        <w:rPr>
+          <w:sz w:val="36"/>
+          <w:szCs w:val="36"/>
+        </w:rPr>
+      </w:r>
+    </w:p>
+    <w:p>
+      <w:pPr>
+        <w:pStyle w:val="Normal"/>
+        <w:bidi w:val="0"/>
+        <w:jc w:val="both"/>
+        <w:rPr>
+          <w:sz w:val="36"/>
+          <w:szCs w:val="36"/>
+        </w:rPr>
+      </w:pPr>
+      <w:r>
+        <w:rPr>
+          <w:sz w:val="36"/>
+          <w:szCs w:val="36"/>
+        </w:rPr>
+      </w:r>
+    </w:p>
+    <w:p>
+      <w:pPr>
+        <w:pStyle w:val="Normal"/>
+        <w:bidi w:val="0"/>
+        <w:jc w:val="both"/>
+        <w:rPr>
+          <w:sz w:val="36"/>
+          <w:szCs w:val="36"/>
+        </w:rPr>
+      </w:pPr>
+      <w:r>
+        <w:rPr>
+          <w:sz w:val="36"/>
+          <w:szCs w:val="36"/>
+        </w:rPr>
+      </w:r>
+    </w:p>
+    <w:p>
+      <w:pPr>
+        <w:pStyle w:val="Normal"/>
+        <w:bidi w:val="0"/>
+        <w:jc w:val="both"/>
+        <w:rPr>
+          <w:sz w:val="36"/>
+          <w:szCs w:val="36"/>
+        </w:rPr>
+      </w:pPr>
+      <w:r>
+        <w:rPr>
+          <w:sz w:val="36"/>
+          <w:szCs w:val="36"/>
+        </w:rPr>
+      </w:r>
+    </w:p>
+    <w:p>
+      <w:pPr>
+        <w:pStyle w:val="Normal"/>
+        <w:bidi w:val="0"/>
+        <w:jc w:val="both"/>
+        <w:rPr>
+          <w:sz w:val="36"/>
+          <w:szCs w:val="36"/>
+        </w:rPr>
+      </w:pPr>
+      <w:r>
+        <w:rPr>
+          <w:sz w:val="36"/>
+          <w:szCs w:val="36"/>
+        </w:rPr>
+      </w:r>
+    </w:p>
+    <w:p>
+      <w:pPr>
+        <w:pStyle w:val="Normal"/>
+        <w:bidi w:val="0"/>
+        <w:jc w:val="both"/>
+        <w:rPr>
+          <w:sz w:val="36"/>
+          <w:szCs w:val="36"/>
+        </w:rPr>
+      </w:pPr>
+      <w:r>
+        <w:rPr>
+          <w:sz w:val="36"/>
+          <w:szCs w:val="36"/>
+        </w:rPr>
+      </w:r>
+    </w:p>
+    <w:p>
+      <w:pPr>
+        <w:pStyle w:val="Normal"/>
+        <w:bidi w:val="0"/>
+        <w:jc w:val="both"/>
+        <w:rPr>
+          <w:sz w:val="36"/>
+          <w:szCs w:val="36"/>
+        </w:rPr>
+      </w:pPr>
+      <w:r>
+        <w:rPr>
+          <w:sz w:val="36"/>
+          <w:szCs w:val="36"/>
+        </w:rPr>
+      </w:r>
+    </w:p>
+    <w:p>
+      <w:pPr>
+        <w:pStyle w:val="Normal"/>
+        <w:bidi w:val="0"/>
+        <w:jc w:val="both"/>
+        <w:rPr>
+          <w:sz w:val="36"/>
+          <w:szCs w:val="36"/>
+        </w:rPr>
+      </w:pPr>
+      <w:r>
+        <w:rPr>
+          <w:sz w:val="36"/>
+          <w:szCs w:val="36"/>
+        </w:rPr>
+      </w:r>
+    </w:p>
+    <w:p>
+      <w:pPr>
+        <w:pStyle w:val="Normal"/>
+        <w:bidi w:val="0"/>
+        <w:jc w:val="both"/>
+        <w:rPr>
+          <w:sz w:val="36"/>
+          <w:szCs w:val="36"/>
+        </w:rPr>
+      </w:pPr>
+      <w:r>
+        <w:rPr>
+          <w:sz w:val="36"/>
+          <w:szCs w:val="36"/>
+        </w:rPr>
+      </w:r>
+    </w:p>
+    <w:p>
+      <w:pPr>
+        <w:pStyle w:val="Normal"/>
+        <w:bidi w:val="0"/>
+        <w:jc w:val="both"/>
+        <w:rPr>
+          <w:sz w:val="36"/>
+          <w:szCs w:val="36"/>
+        </w:rPr>
+      </w:pPr>
+      <w:r>
+        <w:rPr>
+          <w:sz w:val="36"/>
+          <w:szCs w:val="36"/>
+        </w:rPr>
+      </w:r>
+    </w:p>
+    <w:p>
+      <w:pPr>
+        <w:pStyle w:val="Normal"/>
+        <w:bidi w:val="0"/>
+        <w:jc w:val="both"/>
+        <w:rPr>
+          <w:sz w:val="36"/>
+          <w:szCs w:val="36"/>
+        </w:rPr>
+      </w:pPr>
+      <w:r>
+        <w:rPr>
+          <w:sz w:val="36"/>
+          <w:szCs w:val="36"/>
+        </w:rPr>
+      </w:r>
+    </w:p>
+    <w:p>
+      <w:pPr>
+        <w:pStyle w:val="Normal"/>
+        <w:bidi w:val="0"/>
+        <w:jc w:val="both"/>
+        <w:rPr>
+          <w:sz w:val="36"/>
+          <w:szCs w:val="36"/>
+        </w:rPr>
+      </w:pPr>
+      <w:r>
+        <w:rPr>
+          <w:sz w:val="36"/>
+          <w:szCs w:val="36"/>
+        </w:rPr>
+      </w:r>
+    </w:p>
+    <w:p>
+      <w:pPr>
+        <w:pStyle w:val="Normal"/>
+        <w:bidi w:val="0"/>
+        <w:jc w:val="both"/>
+        <w:rPr>
+          <w:sz w:val="36"/>
+          <w:szCs w:val="36"/>
+        </w:rPr>
+      </w:pPr>
+      <w:r>
+        <w:rPr>
+          <w:sz w:val="36"/>
+          <w:szCs w:val="36"/>
+        </w:rPr>
+      </w:r>
+    </w:p>
+    <w:p>
+      <w:pPr>
+        <w:pStyle w:val="Normal"/>
+        <w:bidi w:val="0"/>
+        <w:jc w:val="both"/>
+        <w:rPr>
+          <w:sz w:val="36"/>
+          <w:szCs w:val="36"/>
+        </w:rPr>
+      </w:pPr>
+      <w:r>
+        <w:rPr>
+          <w:sz w:val="36"/>
+          <w:szCs w:val="36"/>
+        </w:rPr>
+      </w:r>
+    </w:p>
+    <w:p>
+      <w:pPr>
+        <w:pStyle w:val="Normal"/>
+        <w:bidi w:val="0"/>
+        <w:jc w:val="both"/>
+        <w:rPr>
+          <w:sz w:val="36"/>
+          <w:szCs w:val="36"/>
+        </w:rPr>
+      </w:pPr>
+      <w:r>
+        <w:rPr>
+          <w:sz w:val="36"/>
+          <w:szCs w:val="36"/>
+        </w:rPr>
+      </w:r>
+    </w:p>
+    <w:p>
+      <w:pPr>
+        <w:pStyle w:val="Normal"/>
+        <w:bidi w:val="0"/>
+        <w:jc w:val="both"/>
+        <w:rPr>
+          <w:sz w:val="36"/>
+          <w:szCs w:val="36"/>
+        </w:rPr>
+      </w:pPr>
+      <w:r>
+        <w:rPr>
+          <w:sz w:val="36"/>
+          <w:szCs w:val="36"/>
+        </w:rPr>
+      </w:r>
+    </w:p>
+    <w:p>
+      <w:pPr>
+        <w:pStyle w:val="Normal"/>
+        <w:bidi w:val="0"/>
+        <w:jc w:val="both"/>
+        <w:rPr>
+          <w:sz w:val="36"/>
+          <w:szCs w:val="36"/>
+        </w:rPr>
+      </w:pPr>
+      <w:r>
+        <w:rPr>
+          <w:sz w:val="36"/>
+          <w:szCs w:val="36"/>
+        </w:rPr>
+      </w:r>
+    </w:p>
+    <w:p>
+      <w:pPr>
+        <w:pStyle w:val="Normal"/>
+        <w:bidi w:val="0"/>
+        <w:jc w:val="both"/>
+        <w:rPr>
+          <w:sz w:val="36"/>
+          <w:szCs w:val="36"/>
+        </w:rPr>
+      </w:pPr>
+      <w:r>
+        <w:rPr>
+          <w:sz w:val="36"/>
+          <w:szCs w:val="36"/>
+        </w:rPr>
+      </w:r>
+    </w:p>
+    <w:p>
+      <w:pPr>
+        <w:pStyle w:val="Normal"/>
+        <w:bidi w:val="0"/>
+        <w:jc w:val="both"/>
+        <w:rPr>
+          <w:sz w:val="36"/>
+          <w:szCs w:val="36"/>
+        </w:rPr>
+      </w:pPr>
+      <w:r>
+        <w:rPr>
+          <w:sz w:val="36"/>
+          <w:szCs w:val="36"/>
+        </w:rPr>
+      </w:r>
+    </w:p>
+    <w:p>
+      <w:pPr>
+        <w:pStyle w:val="Normal"/>
+        <w:bidi w:val="0"/>
+        <w:jc w:val="both"/>
+        <w:rPr>
+          <w:sz w:val="36"/>
+          <w:szCs w:val="36"/>
+        </w:rPr>
+      </w:pPr>
+      <w:r>
+        <w:rPr>
+          <w:sz w:val="36"/>
+          <w:szCs w:val="36"/>
+        </w:rPr>
+      </w:r>
+    </w:p>
+    <w:p>
+      <w:pPr>
+        <w:pStyle w:val="Normal"/>
+        <w:bidi w:val="0"/>
+        <w:jc w:val="both"/>
+        <w:rPr>
+          <w:sz w:val="36"/>
+          <w:szCs w:val="36"/>
+        </w:rPr>
+      </w:pPr>
+      <w:r>
+        <w:rPr>
+          <w:sz w:val="36"/>
+          <w:szCs w:val="36"/>
+        </w:rPr>
+      </w:r>
+    </w:p>
+    <w:p>
+      <w:pPr>
+        <w:pStyle w:val="Normal"/>
+        <w:bidi w:val="0"/>
+        <w:jc w:val="both"/>
+        <w:rPr>
+          <w:sz w:val="36"/>
+          <w:szCs w:val="36"/>
+        </w:rPr>
+      </w:pPr>
+      <w:r>
+        <w:rPr>
+          <w:sz w:val="36"/>
+          <w:szCs w:val="36"/>
+        </w:rPr>
+      </w:r>
+    </w:p>
+    <w:p>
+      <w:pPr>
+        <w:pStyle w:val="Normal"/>
+        <w:bidi w:val="0"/>
+        <w:jc w:val="both"/>
+        <w:rPr>
+          <w:sz w:val="36"/>
+          <w:szCs w:val="36"/>
+        </w:rPr>
+      </w:pPr>
+      <w:r>
+        <w:rPr>
+          <w:sz w:val="36"/>
+          <w:szCs w:val="36"/>
+        </w:rPr>
+      </w:r>
+    </w:p>
+    <w:p>
+      <w:pPr>
+        <w:pStyle w:val="Normal"/>
+        <w:bidi w:val="0"/>
+        <w:jc w:val="both"/>
+        <w:rPr>
+          <w:sz w:val="36"/>
+          <w:szCs w:val="36"/>
+        </w:rPr>
+      </w:pPr>
+      <w:r>
+        <w:rPr>
+          <w:sz w:val="36"/>
+          <w:szCs w:val="36"/>
+        </w:rPr>
+      </w:r>
+    </w:p>
+    <w:p>
+      <w:pPr>
+        <w:pStyle w:val="Normal"/>
+        <w:bidi w:val="0"/>
+        <w:jc w:val="both"/>
+        <w:rPr>
+          <w:sz w:val="36"/>
+          <w:szCs w:val="36"/>
+        </w:rPr>
+      </w:pPr>
+      <w:r>
+        <w:rPr>
+          <w:sz w:val="36"/>
+          <w:szCs w:val="36"/>
+        </w:rPr>
+      </w:r>
+    </w:p>
+    <w:p>
+      <w:pPr>
+        <w:pStyle w:val="Normal"/>
+        <w:bidi w:val="0"/>
+        <w:jc w:val="both"/>
+        <w:rPr>
+          <w:sz w:val="36"/>
+          <w:szCs w:val="36"/>
+        </w:rPr>
+      </w:pPr>
+      <w:r>
+        <w:rPr>
+          <w:sz w:val="36"/>
+          <w:szCs w:val="36"/>
+        </w:rPr>
+      </w:r>
+    </w:p>
+    <w:p>
+      <w:pPr>
+        <w:pStyle w:val="Normal"/>
+        <w:bidi w:val="0"/>
+        <w:jc w:val="both"/>
+        <w:rPr>
+          <w:sz w:val="36"/>
+          <w:szCs w:val="36"/>
+        </w:rPr>
+      </w:pPr>
+      <w:r>
+        <w:rPr>
+          <w:sz w:val="36"/>
+          <w:szCs w:val="36"/>
+        </w:rPr>
+      </w:r>
+    </w:p>
+    <w:p>
+      <w:pPr>
+        <w:pStyle w:val="Normal"/>
+        <w:bidi w:val="0"/>
+        <w:jc w:val="both"/>
+        <w:rPr>
+          <w:sz w:val="36"/>
+          <w:szCs w:val="36"/>
+        </w:rPr>
+      </w:pPr>
+      <w:r>
+        <w:rPr>
+          <w:sz w:val="36"/>
+          <w:szCs w:val="36"/>
+        </w:rPr>
+      </w:r>
+    </w:p>
+    <w:p>
+      <w:pPr>
+        <w:pStyle w:val="Normal"/>
+        <w:bidi w:val="0"/>
+        <w:jc w:val="both"/>
+        <w:rPr>
+          <w:sz w:val="36"/>
+          <w:szCs w:val="36"/>
+        </w:rPr>
+      </w:pPr>
+      <w:r>
+        <w:rPr>
+          <w:sz w:val="36"/>
+          <w:szCs w:val="36"/>
+        </w:rPr>
+        <w:t xml:space="preserve">// </w:t>
+      </w:r>
+      <w:r>
+        <w:rPr>
+          <w:sz w:val="36"/>
+          <w:szCs w:val="36"/>
+        </w:rPr>
+        <w:t>colocar data de acesso.</w:t>
+      </w:r>
+    </w:p>
+    <w:p>
+      <w:pPr>
+        <w:pStyle w:val="Normal"/>
+        <w:bidi w:val="0"/>
+        <w:jc w:val="both"/>
+        <w:rPr>
+          <w:sz w:val="36"/>
+          <w:szCs w:val="36"/>
+        </w:rPr>
+      </w:pPr>
+      <w:r>
+        <w:rPr>
+          <w:sz w:val="36"/>
+          <w:szCs w:val="36"/>
+        </w:rPr>
+      </w:r>
+    </w:p>
+    <w:p>
+      <w:pPr>
+        <w:pStyle w:val="Normal"/>
+        <w:bidi w:val="0"/>
+        <w:jc w:val="both"/>
+        <w:rPr>
+          <w:sz w:val="40"/>
+          <w:szCs w:val="40"/>
+        </w:rPr>
+      </w:pPr>
+      <w:r>
+        <w:rPr>
+          <w:sz w:val="40"/>
+          <w:szCs w:val="40"/>
+        </w:rPr>
+        <w:t>Referências</w:t>
+      </w:r>
+    </w:p>
+    <w:p>
+      <w:pPr>
+        <w:pStyle w:val="Normal"/>
+        <w:bidi w:val="0"/>
+        <w:jc w:val="both"/>
+        <w:rPr>
+          <w:sz w:val="40"/>
+          <w:szCs w:val="40"/>
+        </w:rPr>
+      </w:pPr>
+      <w:r>
+        <w:rPr/>
+      </w:r>
+    </w:p>
+    <w:p>
+      <w:pPr>
+        <w:pStyle w:val="TextBody"/>
+        <w:numPr>
+          <w:ilvl w:val="0"/>
+          <w:numId w:val="6"/>
+        </w:numPr>
+        <w:bidi w:val="0"/>
+        <w:jc w:val="both"/>
+        <w:rPr/>
+      </w:pPr>
+      <w:r>
+        <w:rPr>
+          <w:rStyle w:val="StrongEmphasis"/>
+          <w:sz w:val="28"/>
+          <w:szCs w:val="28"/>
+        </w:rPr>
+        <w:t>Wikipedia.</w:t>
+      </w:r>
+      <w:r>
+        <w:rPr>
+          <w:sz w:val="28"/>
+          <w:szCs w:val="28"/>
+        </w:rPr>
+        <w:t xml:space="preserve"> Backtracking. Disponível em: </w:t>
+      </w:r>
+      <w:hyperlink r:id="rId3" w:tgtFrame="_new">
+        <w:r>
+          <w:rPr>
+            <w:rStyle w:val="InternetLink"/>
+            <w:sz w:val="28"/>
+            <w:szCs w:val="28"/>
+          </w:rPr>
+          <w:t>https://pt.wikipedia.org/wiki/Backtracking</w:t>
+        </w:r>
+      </w:hyperlink>
+      <w:r>
+        <w:rPr>
+          <w:sz w:val="28"/>
+          <w:szCs w:val="28"/>
+        </w:rPr>
+        <w:t>. Acesso em: [data de acesso].</w:t>
+      </w:r>
+    </w:p>
+    <w:p>
+      <w:pPr>
+        <w:pStyle w:val="TextBody"/>
+        <w:numPr>
+          <w:ilvl w:val="0"/>
+          <w:numId w:val="1"/>
+        </w:numPr>
+        <w:tabs>
+          <w:tab w:val="clear" w:pos="709"/>
+          <w:tab w:val="left" w:pos="0" w:leader="none"/>
+        </w:tabs>
+        <w:ind w:start="720" w:hanging="283"/>
+        <w:rPr/>
+      </w:pPr>
+      <w:r>
+        <w:rPr>
+          <w:rStyle w:val="StrongEmphasis"/>
+          <w:sz w:val="28"/>
+          <w:szCs w:val="28"/>
+        </w:rPr>
+        <w:t>Wikipedia.</w:t>
+      </w:r>
+      <w:r>
+        <w:rPr>
+          <w:sz w:val="28"/>
+          <w:szCs w:val="28"/>
+        </w:rPr>
+        <w:t xml:space="preserve"> Problema do caixeiro-viajante. Disponível em: </w:t>
+      </w:r>
+      <w:hyperlink r:id="rId4" w:tgtFrame="_new">
+        <w:r>
+          <w:rPr>
+            <w:rStyle w:val="InternetLink"/>
+            <w:sz w:val="28"/>
+            <w:szCs w:val="28"/>
+          </w:rPr>
+          <w:t>https://pt.wikipedia.org/wiki/Problema_do_caixeiro-viajante</w:t>
+        </w:r>
+      </w:hyperlink>
+      <w:r>
+        <w:rPr>
+          <w:sz w:val="28"/>
+          <w:szCs w:val="28"/>
+        </w:rPr>
+        <w:t>. Acesso em: [data de acesso].</w:t>
+      </w:r>
+    </w:p>
+    <w:p>
+      <w:pPr>
+        <w:pStyle w:val="TextBody"/>
+        <w:numPr>
+          <w:ilvl w:val="0"/>
+          <w:numId w:val="2"/>
+        </w:numPr>
+        <w:tabs>
+          <w:tab w:val="clear" w:pos="709"/>
+          <w:tab w:val="left" w:pos="0" w:leader="none"/>
+        </w:tabs>
+        <w:ind w:start="720" w:hanging="283"/>
+        <w:rPr/>
+      </w:pPr>
+      <w:r>
+        <w:rPr>
+          <w:rStyle w:val="StrongEmphasis"/>
+          <w:sz w:val="28"/>
+          <w:szCs w:val="28"/>
+        </w:rPr>
+        <w:t>Google.</w:t>
+      </w:r>
+      <w:r>
+        <w:rPr>
+          <w:sz w:val="28"/>
+          <w:szCs w:val="28"/>
+        </w:rPr>
+        <w:t xml:space="preserve"> Algorithm Design Manual. Disponível em: </w:t>
+      </w:r>
+      <w:hyperlink r:id="rId5" w:tgtFrame="_new">
+        <w:r>
+          <w:rPr>
+            <w:rStyle w:val="InternetLink"/>
+            <w:sz w:val="28"/>
+            <w:szCs w:val="28"/>
+          </w:rPr>
+          <w:t>https://www.google.com/search?q=Algorithm+Design+Manual</w:t>
+        </w:r>
+      </w:hyperlink>
+      <w:r>
+        <w:rPr>
+          <w:sz w:val="28"/>
+          <w:szCs w:val="28"/>
+        </w:rPr>
+        <w:t>. Acesso em: [data de acesso].</w:t>
+      </w:r>
+    </w:p>
+    <w:p>
+      <w:pPr>
+        <w:pStyle w:val="TextBody"/>
+        <w:numPr>
+          <w:ilvl w:val="0"/>
+          <w:numId w:val="3"/>
+        </w:numPr>
+        <w:tabs>
+          <w:tab w:val="clear" w:pos="709"/>
+          <w:tab w:val="left" w:pos="0" w:leader="none"/>
+        </w:tabs>
+        <w:ind w:start="720" w:hanging="283"/>
+        <w:rPr/>
+      </w:pPr>
+      <w:r>
+        <w:rPr>
+          <w:rStyle w:val="StrongEmphasis"/>
+          <w:sz w:val="28"/>
+          <w:szCs w:val="28"/>
+        </w:rPr>
+        <w:t>Google.</w:t>
+      </w:r>
+      <w:r>
+        <w:rPr>
+          <w:sz w:val="28"/>
+          <w:szCs w:val="28"/>
+        </w:rPr>
+        <w:t xml:space="preserve"> Introduction to Algorithms. Thomas H. Cormen, Charles E. Leiserson, Ronald L. Rivest, e Clifford Stein. Disponível em: </w:t>
+      </w:r>
+      <w:hyperlink r:id="rId6" w:tgtFrame="_new">
+        <w:r>
+          <w:rPr>
+            <w:rStyle w:val="InternetLink"/>
+            <w:sz w:val="28"/>
+            <w:szCs w:val="28"/>
+          </w:rPr>
+          <w:t>https://www.google.com/search?q=%22Introduction+to+Algorithms%22+-+Thomas+H.+Cormen%2C+Charles+E.+Leiserson%2C+Ronald+L.+Rivest%2C+e+Clifford+Stein</w:t>
+        </w:r>
+      </w:hyperlink>
+      <w:r>
+        <w:rPr>
+          <w:sz w:val="28"/>
+          <w:szCs w:val="28"/>
+        </w:rPr>
+        <w:t>. Acesso em: [data de acesso].</w:t>
+      </w:r>
+    </w:p>
+    <w:p>
+      <w:pPr>
+        <w:pStyle w:val="TextBody"/>
+        <w:numPr>
+          <w:ilvl w:val="0"/>
+          <w:numId w:val="4"/>
+        </w:numPr>
+        <w:tabs>
+          <w:tab w:val="clear" w:pos="709"/>
+          <w:tab w:val="left" w:pos="0" w:leader="none"/>
+        </w:tabs>
+        <w:ind w:start="720" w:hanging="283"/>
+        <w:rPr/>
+      </w:pPr>
+      <w:r>
+        <w:rPr>
+          <w:rStyle w:val="StrongEmphasis"/>
+          <w:sz w:val="28"/>
+          <w:szCs w:val="28"/>
+        </w:rPr>
+        <w:t>GeeksforGeeks.</w:t>
+      </w:r>
+      <w:r>
+        <w:rPr>
+          <w:sz w:val="28"/>
+          <w:szCs w:val="28"/>
+        </w:rPr>
+        <w:t xml:space="preserve"> Backtracking Algorithms. Disponível em: </w:t>
+      </w:r>
+      <w:hyperlink r:id="rId7" w:tgtFrame="_new">
+        <w:r>
+          <w:rPr>
+            <w:rStyle w:val="InternetLink"/>
+            <w:sz w:val="28"/>
+            <w:szCs w:val="28"/>
+          </w:rPr>
+          <w:t>https://www.geeksforgeeks.org/backtracking-algorithms/?ref=header_outind</w:t>
+        </w:r>
+      </w:hyperlink>
+      <w:r>
+        <w:rPr>
+          <w:sz w:val="28"/>
+          <w:szCs w:val="28"/>
+        </w:rPr>
+        <w:t>. Acesso em: [data de acesso].</w:t>
+      </w:r>
+    </w:p>
+    <w:p>
+      <w:pPr>
+        <w:pStyle w:val="TextBody"/>
+        <w:numPr>
+          <w:ilvl w:val="0"/>
+          <w:numId w:val="5"/>
+        </w:numPr>
+        <w:tabs>
+          <w:tab w:val="clear" w:pos="709"/>
+          <w:tab w:val="left" w:pos="0" w:leader="none"/>
+        </w:tabs>
+        <w:ind w:start="720" w:hanging="283"/>
+        <w:rPr/>
+      </w:pPr>
+      <w:r>
+        <w:rPr>
+          <w:rStyle w:val="StrongEmphasis"/>
+          <w:sz w:val="28"/>
+          <w:szCs w:val="28"/>
+        </w:rPr>
+        <w:t>GeeksforGeeks.</w:t>
+      </w:r>
+      <w:r>
+        <w:rPr>
+          <w:sz w:val="28"/>
+          <w:szCs w:val="28"/>
+        </w:rPr>
+        <w:t xml:space="preserve"> Travelling Salesman Problem Implementation Using Backtracking. Disponível em: </w:t>
+      </w:r>
+      <w:hyperlink r:id="rId8" w:tgtFrame="_new">
+        <w:r>
+          <w:rPr>
+            <w:rStyle w:val="InternetLink"/>
+            <w:sz w:val="28"/>
+            <w:szCs w:val="28"/>
+          </w:rPr>
+          <w:t>https://www.geeksforgeeks.org/travelling-salesman-problem-implementation-using-backtracking/?ref=header_outind</w:t>
+        </w:r>
+      </w:hyperlink>
+      <w:r>
+        <w:rPr>
+          <w:sz w:val="28"/>
+          <w:szCs w:val="28"/>
+        </w:rPr>
+        <w:t>. Acesso em: [data de acesso].</w:t>
+      </w:r>
+    </w:p>
+    <w:p>
+      <w:pPr>
+        <w:pStyle w:val="Normal"/>
+        <w:bidi w:val="0"/>
+        <w:jc w:val="both"/>
+        <w:rPr>
+          <w:sz w:val="28"/>
+          <w:szCs w:val="28"/>
+        </w:rPr>
+      </w:pPr>
+      <w:r>
+        <w:rPr>
+          <w:sz w:val="28"/>
+          <w:szCs w:val="28"/>
+        </w:rPr>
+      </w:r>
+    </w:p>
     <w:sectPr>
       <w:type w:val="nextPage"/>
       <w:pgSz w:w="11906" w:h="16838"/>
@@ -710,9 +1709,857 @@
       <w:pgNumType w:fmt="decimal"/>
       <w:formProt w:val="false"/>
       <w:textDirection w:val="lrTb"/>
+      <w:docGrid w:type="default" w:linePitch="100" w:charSpace="0"/>
     </w:sectPr>
   </w:body>
 </w:document>
+</file>
+
+<file path=word/numbering.xml><?xml version="1.0" encoding="utf-8"?>
+<w:numbering xmlns:w="http://schemas.openxmlformats.org/wordprocessingml/2006/main" xmlns:o="urn:schemas-microsoft-com:office:office" xmlns:r="http://schemas.openxmlformats.org/officeDocument/2006/relationships" xmlns:v="urn:schemas-microsoft-com:vml" xmlns:mc="http://schemas.openxmlformats.org/markup-compatibility/2006" xmlns:w14="http://schemas.microsoft.com/office/word/2010/wordml" mc:Ignorable="w14">
+  <w:abstractNum w:abstractNumId="1">
+    <w:lvl w:ilvl="0">
+      <w:start w:val="1"/>
+      <w:numFmt w:val="bullet"/>
+      <w:lvlText w:val=""/>
+      <w:lvlJc w:val="start"/>
+      <w:pPr>
+        <w:tabs>
+          <w:tab w:val="num" w:pos="720"/>
+        </w:tabs>
+        <w:ind w:start="720" w:hanging="283"/>
+      </w:pPr>
+      <w:rPr>
+        <w:rFonts w:ascii="Symbol" w:hAnsi="Symbol" w:cs="Symbol" w:hint="default"/>
+      </w:rPr>
+    </w:lvl>
+    <w:lvl w:ilvl="1">
+      <w:start w:val="1"/>
+      <w:numFmt w:val="decimal"/>
+      <w:lvlText w:val="%2."/>
+      <w:lvlJc w:val="start"/>
+      <w:pPr>
+        <w:tabs>
+          <w:tab w:val="num" w:pos="1080"/>
+        </w:tabs>
+        <w:ind w:start="1080" w:hanging="360"/>
+      </w:pPr>
+    </w:lvl>
+    <w:lvl w:ilvl="2">
+      <w:start w:val="1"/>
+      <w:numFmt w:val="decimal"/>
+      <w:lvlText w:val="%3."/>
+      <w:lvlJc w:val="start"/>
+      <w:pPr>
+        <w:tabs>
+          <w:tab w:val="num" w:pos="1440"/>
+        </w:tabs>
+        <w:ind w:start="1440" w:hanging="360"/>
+      </w:pPr>
+    </w:lvl>
+    <w:lvl w:ilvl="3">
+      <w:start w:val="1"/>
+      <w:numFmt w:val="decimal"/>
+      <w:lvlText w:val="%4."/>
+      <w:lvlJc w:val="start"/>
+      <w:pPr>
+        <w:tabs>
+          <w:tab w:val="num" w:pos="1800"/>
+        </w:tabs>
+        <w:ind w:start="1800" w:hanging="360"/>
+      </w:pPr>
+    </w:lvl>
+    <w:lvl w:ilvl="4">
+      <w:start w:val="1"/>
+      <w:numFmt w:val="decimal"/>
+      <w:lvlText w:val="%5."/>
+      <w:lvlJc w:val="start"/>
+      <w:pPr>
+        <w:tabs>
+          <w:tab w:val="num" w:pos="2160"/>
+        </w:tabs>
+        <w:ind w:start="2160" w:hanging="360"/>
+      </w:pPr>
+    </w:lvl>
+    <w:lvl w:ilvl="5">
+      <w:start w:val="1"/>
+      <w:numFmt w:val="decimal"/>
+      <w:lvlText w:val="%6."/>
+      <w:lvlJc w:val="start"/>
+      <w:pPr>
+        <w:tabs>
+          <w:tab w:val="num" w:pos="2520"/>
+        </w:tabs>
+        <w:ind w:start="2520" w:hanging="360"/>
+      </w:pPr>
+    </w:lvl>
+    <w:lvl w:ilvl="6">
+      <w:start w:val="1"/>
+      <w:numFmt w:val="decimal"/>
+      <w:lvlText w:val="%7."/>
+      <w:lvlJc w:val="start"/>
+      <w:pPr>
+        <w:tabs>
+          <w:tab w:val="num" w:pos="2880"/>
+        </w:tabs>
+        <w:ind w:start="2880" w:hanging="360"/>
+      </w:pPr>
+    </w:lvl>
+    <w:lvl w:ilvl="7">
+      <w:start w:val="1"/>
+      <w:numFmt w:val="decimal"/>
+      <w:lvlText w:val="%8."/>
+      <w:lvlJc w:val="start"/>
+      <w:pPr>
+        <w:tabs>
+          <w:tab w:val="num" w:pos="3240"/>
+        </w:tabs>
+        <w:ind w:start="3240" w:hanging="360"/>
+      </w:pPr>
+    </w:lvl>
+    <w:lvl w:ilvl="8">
+      <w:start w:val="1"/>
+      <w:numFmt w:val="decimal"/>
+      <w:lvlText w:val="%9."/>
+      <w:lvlJc w:val="start"/>
+      <w:pPr>
+        <w:tabs>
+          <w:tab w:val="num" w:pos="3600"/>
+        </w:tabs>
+        <w:ind w:start="3600" w:hanging="360"/>
+      </w:pPr>
+    </w:lvl>
+  </w:abstractNum>
+  <w:abstractNum w:abstractNumId="2">
+    <w:lvl w:ilvl="0">
+      <w:start w:val="1"/>
+      <w:numFmt w:val="bullet"/>
+      <w:lvlText w:val=""/>
+      <w:lvlJc w:val="start"/>
+      <w:pPr>
+        <w:tabs>
+          <w:tab w:val="num" w:pos="720"/>
+        </w:tabs>
+        <w:ind w:start="720" w:hanging="283"/>
+      </w:pPr>
+      <w:rPr>
+        <w:rFonts w:ascii="Symbol" w:hAnsi="Symbol" w:cs="Symbol" w:hint="default"/>
+      </w:rPr>
+    </w:lvl>
+    <w:lvl w:ilvl="1">
+      <w:start w:val="1"/>
+      <w:numFmt w:val="decimal"/>
+      <w:lvlText w:val="%2."/>
+      <w:lvlJc w:val="start"/>
+      <w:pPr>
+        <w:tabs>
+          <w:tab w:val="num" w:pos="1080"/>
+        </w:tabs>
+        <w:ind w:start="1080" w:hanging="360"/>
+      </w:pPr>
+    </w:lvl>
+    <w:lvl w:ilvl="2">
+      <w:start w:val="1"/>
+      <w:numFmt w:val="decimal"/>
+      <w:lvlText w:val="%3."/>
+      <w:lvlJc w:val="start"/>
+      <w:pPr>
+        <w:tabs>
+          <w:tab w:val="num" w:pos="1440"/>
+        </w:tabs>
+        <w:ind w:start="1440" w:hanging="360"/>
+      </w:pPr>
+    </w:lvl>
+    <w:lvl w:ilvl="3">
+      <w:start w:val="1"/>
+      <w:numFmt w:val="decimal"/>
+      <w:lvlText w:val="%4."/>
+      <w:lvlJc w:val="start"/>
+      <w:pPr>
+        <w:tabs>
+          <w:tab w:val="num" w:pos="1800"/>
+        </w:tabs>
+        <w:ind w:start="1800" w:hanging="360"/>
+      </w:pPr>
+    </w:lvl>
+    <w:lvl w:ilvl="4">
+      <w:start w:val="1"/>
+      <w:numFmt w:val="decimal"/>
+      <w:lvlText w:val="%5."/>
+      <w:lvlJc w:val="start"/>
+      <w:pPr>
+        <w:tabs>
+          <w:tab w:val="num" w:pos="2160"/>
+        </w:tabs>
+        <w:ind w:start="2160" w:hanging="360"/>
+      </w:pPr>
+    </w:lvl>
+    <w:lvl w:ilvl="5">
+      <w:start w:val="1"/>
+      <w:numFmt w:val="decimal"/>
+      <w:lvlText w:val="%6."/>
+      <w:lvlJc w:val="start"/>
+      <w:pPr>
+        <w:tabs>
+          <w:tab w:val="num" w:pos="2520"/>
+        </w:tabs>
+        <w:ind w:start="2520" w:hanging="360"/>
+      </w:pPr>
+    </w:lvl>
+    <w:lvl w:ilvl="6">
+      <w:start w:val="1"/>
+      <w:numFmt w:val="decimal"/>
+      <w:lvlText w:val="%7."/>
+      <w:lvlJc w:val="start"/>
+      <w:pPr>
+        <w:tabs>
+          <w:tab w:val="num" w:pos="2880"/>
+        </w:tabs>
+        <w:ind w:start="2880" w:hanging="360"/>
+      </w:pPr>
+    </w:lvl>
+    <w:lvl w:ilvl="7">
+      <w:start w:val="1"/>
+      <w:numFmt w:val="decimal"/>
+      <w:lvlText w:val="%8."/>
+      <w:lvlJc w:val="start"/>
+      <w:pPr>
+        <w:tabs>
+          <w:tab w:val="num" w:pos="3240"/>
+        </w:tabs>
+        <w:ind w:start="3240" w:hanging="360"/>
+      </w:pPr>
+    </w:lvl>
+    <w:lvl w:ilvl="8">
+      <w:start w:val="1"/>
+      <w:numFmt w:val="decimal"/>
+      <w:lvlText w:val="%9."/>
+      <w:lvlJc w:val="start"/>
+      <w:pPr>
+        <w:tabs>
+          <w:tab w:val="num" w:pos="3600"/>
+        </w:tabs>
+        <w:ind w:start="3600" w:hanging="360"/>
+      </w:pPr>
+    </w:lvl>
+  </w:abstractNum>
+  <w:abstractNum w:abstractNumId="3">
+    <w:lvl w:ilvl="0">
+      <w:start w:val="1"/>
+      <w:numFmt w:val="bullet"/>
+      <w:lvlText w:val=""/>
+      <w:lvlJc w:val="start"/>
+      <w:pPr>
+        <w:tabs>
+          <w:tab w:val="num" w:pos="720"/>
+        </w:tabs>
+        <w:ind w:start="720" w:hanging="283"/>
+      </w:pPr>
+      <w:rPr>
+        <w:rFonts w:ascii="Symbol" w:hAnsi="Symbol" w:cs="Symbol" w:hint="default"/>
+      </w:rPr>
+    </w:lvl>
+    <w:lvl w:ilvl="1">
+      <w:start w:val="1"/>
+      <w:numFmt w:val="decimal"/>
+      <w:lvlText w:val="%2."/>
+      <w:lvlJc w:val="start"/>
+      <w:pPr>
+        <w:tabs>
+          <w:tab w:val="num" w:pos="1080"/>
+        </w:tabs>
+        <w:ind w:start="1080" w:hanging="360"/>
+      </w:pPr>
+    </w:lvl>
+    <w:lvl w:ilvl="2">
+      <w:start w:val="1"/>
+      <w:numFmt w:val="decimal"/>
+      <w:lvlText w:val="%3."/>
+      <w:lvlJc w:val="start"/>
+      <w:pPr>
+        <w:tabs>
+          <w:tab w:val="num" w:pos="1440"/>
+        </w:tabs>
+        <w:ind w:start="1440" w:hanging="360"/>
+      </w:pPr>
+    </w:lvl>
+    <w:lvl w:ilvl="3">
+      <w:start w:val="1"/>
+      <w:numFmt w:val="decimal"/>
+      <w:lvlText w:val="%4."/>
+      <w:lvlJc w:val="start"/>
+      <w:pPr>
+        <w:tabs>
+          <w:tab w:val="num" w:pos="1800"/>
+        </w:tabs>
+        <w:ind w:start="1800" w:hanging="360"/>
+      </w:pPr>
+    </w:lvl>
+    <w:lvl w:ilvl="4">
+      <w:start w:val="1"/>
+      <w:numFmt w:val="decimal"/>
+      <w:lvlText w:val="%5."/>
+      <w:lvlJc w:val="start"/>
+      <w:pPr>
+        <w:tabs>
+          <w:tab w:val="num" w:pos="2160"/>
+        </w:tabs>
+        <w:ind w:start="2160" w:hanging="360"/>
+      </w:pPr>
+    </w:lvl>
+    <w:lvl w:ilvl="5">
+      <w:start w:val="1"/>
+      <w:numFmt w:val="decimal"/>
+      <w:lvlText w:val="%6."/>
+      <w:lvlJc w:val="start"/>
+      <w:pPr>
+        <w:tabs>
+          <w:tab w:val="num" w:pos="2520"/>
+        </w:tabs>
+        <w:ind w:start="2520" w:hanging="360"/>
+      </w:pPr>
+    </w:lvl>
+    <w:lvl w:ilvl="6">
+      <w:start w:val="1"/>
+      <w:numFmt w:val="decimal"/>
+      <w:lvlText w:val="%7."/>
+      <w:lvlJc w:val="start"/>
+      <w:pPr>
+        <w:tabs>
+          <w:tab w:val="num" w:pos="2880"/>
+        </w:tabs>
+        <w:ind w:start="2880" w:hanging="360"/>
+      </w:pPr>
+    </w:lvl>
+    <w:lvl w:ilvl="7">
+      <w:start w:val="1"/>
+      <w:numFmt w:val="decimal"/>
+      <w:lvlText w:val="%8."/>
+      <w:lvlJc w:val="start"/>
+      <w:pPr>
+        <w:tabs>
+          <w:tab w:val="num" w:pos="3240"/>
+        </w:tabs>
+        <w:ind w:start="3240" w:hanging="360"/>
+      </w:pPr>
+    </w:lvl>
+    <w:lvl w:ilvl="8">
+      <w:start w:val="1"/>
+      <w:numFmt w:val="decimal"/>
+      <w:lvlText w:val="%9."/>
+      <w:lvlJc w:val="start"/>
+      <w:pPr>
+        <w:tabs>
+          <w:tab w:val="num" w:pos="3600"/>
+        </w:tabs>
+        <w:ind w:start="3600" w:hanging="360"/>
+      </w:pPr>
+    </w:lvl>
+  </w:abstractNum>
+  <w:abstractNum w:abstractNumId="4">
+    <w:lvl w:ilvl="0">
+      <w:start w:val="1"/>
+      <w:numFmt w:val="bullet"/>
+      <w:lvlText w:val=""/>
+      <w:lvlJc w:val="start"/>
+      <w:pPr>
+        <w:tabs>
+          <w:tab w:val="num" w:pos="720"/>
+        </w:tabs>
+        <w:ind w:start="720" w:hanging="283"/>
+      </w:pPr>
+      <w:rPr>
+        <w:rFonts w:ascii="Symbol" w:hAnsi="Symbol" w:cs="Symbol" w:hint="default"/>
+      </w:rPr>
+    </w:lvl>
+    <w:lvl w:ilvl="1">
+      <w:start w:val="1"/>
+      <w:numFmt w:val="decimal"/>
+      <w:lvlText w:val="%2."/>
+      <w:lvlJc w:val="start"/>
+      <w:pPr>
+        <w:tabs>
+          <w:tab w:val="num" w:pos="1080"/>
+        </w:tabs>
+        <w:ind w:start="1080" w:hanging="360"/>
+      </w:pPr>
+    </w:lvl>
+    <w:lvl w:ilvl="2">
+      <w:start w:val="1"/>
+      <w:numFmt w:val="decimal"/>
+      <w:lvlText w:val="%3."/>
+      <w:lvlJc w:val="start"/>
+      <w:pPr>
+        <w:tabs>
+          <w:tab w:val="num" w:pos="1440"/>
+        </w:tabs>
+        <w:ind w:start="1440" w:hanging="360"/>
+      </w:pPr>
+    </w:lvl>
+    <w:lvl w:ilvl="3">
+      <w:start w:val="1"/>
+      <w:numFmt w:val="decimal"/>
+      <w:lvlText w:val="%4."/>
+      <w:lvlJc w:val="start"/>
+      <w:pPr>
+        <w:tabs>
+          <w:tab w:val="num" w:pos="1800"/>
+        </w:tabs>
+        <w:ind w:start="1800" w:hanging="360"/>
+      </w:pPr>
+    </w:lvl>
+    <w:lvl w:ilvl="4">
+      <w:start w:val="1"/>
+      <w:numFmt w:val="decimal"/>
+      <w:lvlText w:val="%5."/>
+      <w:lvlJc w:val="start"/>
+      <w:pPr>
+        <w:tabs>
+          <w:tab w:val="num" w:pos="2160"/>
+        </w:tabs>
+        <w:ind w:start="2160" w:hanging="360"/>
+      </w:pPr>
+    </w:lvl>
+    <w:lvl w:ilvl="5">
+      <w:start w:val="1"/>
+      <w:numFmt w:val="decimal"/>
+      <w:lvlText w:val="%6."/>
+      <w:lvlJc w:val="start"/>
+      <w:pPr>
+        <w:tabs>
+          <w:tab w:val="num" w:pos="2520"/>
+        </w:tabs>
+        <w:ind w:start="2520" w:hanging="360"/>
+      </w:pPr>
+    </w:lvl>
+    <w:lvl w:ilvl="6">
+      <w:start w:val="1"/>
+      <w:numFmt w:val="decimal"/>
+      <w:lvlText w:val="%7."/>
+      <w:lvlJc w:val="start"/>
+      <w:pPr>
+        <w:tabs>
+          <w:tab w:val="num" w:pos="2880"/>
+        </w:tabs>
+        <w:ind w:start="2880" w:hanging="360"/>
+      </w:pPr>
+    </w:lvl>
+    <w:lvl w:ilvl="7">
+      <w:start w:val="1"/>
+      <w:numFmt w:val="decimal"/>
+      <w:lvlText w:val="%8."/>
+      <w:lvlJc w:val="start"/>
+      <w:pPr>
+        <w:tabs>
+          <w:tab w:val="num" w:pos="3240"/>
+        </w:tabs>
+        <w:ind w:start="3240" w:hanging="360"/>
+      </w:pPr>
+    </w:lvl>
+    <w:lvl w:ilvl="8">
+      <w:start w:val="1"/>
+      <w:numFmt w:val="decimal"/>
+      <w:lvlText w:val="%9."/>
+      <w:lvlJc w:val="start"/>
+      <w:pPr>
+        <w:tabs>
+          <w:tab w:val="num" w:pos="3600"/>
+        </w:tabs>
+        <w:ind w:start="3600" w:hanging="360"/>
+      </w:pPr>
+    </w:lvl>
+  </w:abstractNum>
+  <w:abstractNum w:abstractNumId="5">
+    <w:lvl w:ilvl="0">
+      <w:start w:val="1"/>
+      <w:numFmt w:val="bullet"/>
+      <w:lvlText w:val=""/>
+      <w:lvlJc w:val="start"/>
+      <w:pPr>
+        <w:tabs>
+          <w:tab w:val="num" w:pos="720"/>
+        </w:tabs>
+        <w:ind w:start="720" w:hanging="283"/>
+      </w:pPr>
+      <w:rPr>
+        <w:rFonts w:ascii="Symbol" w:hAnsi="Symbol" w:cs="Symbol" w:hint="default"/>
+      </w:rPr>
+    </w:lvl>
+    <w:lvl w:ilvl="1">
+      <w:start w:val="1"/>
+      <w:numFmt w:val="decimal"/>
+      <w:lvlText w:val="%2."/>
+      <w:lvlJc w:val="start"/>
+      <w:pPr>
+        <w:tabs>
+          <w:tab w:val="num" w:pos="1080"/>
+        </w:tabs>
+        <w:ind w:start="1080" w:hanging="360"/>
+      </w:pPr>
+    </w:lvl>
+    <w:lvl w:ilvl="2">
+      <w:start w:val="1"/>
+      <w:numFmt w:val="decimal"/>
+      <w:lvlText w:val="%3."/>
+      <w:lvlJc w:val="start"/>
+      <w:pPr>
+        <w:tabs>
+          <w:tab w:val="num" w:pos="1440"/>
+        </w:tabs>
+        <w:ind w:start="1440" w:hanging="360"/>
+      </w:pPr>
+    </w:lvl>
+    <w:lvl w:ilvl="3">
+      <w:start w:val="1"/>
+      <w:numFmt w:val="decimal"/>
+      <w:lvlText w:val="%4."/>
+      <w:lvlJc w:val="start"/>
+      <w:pPr>
+        <w:tabs>
+          <w:tab w:val="num" w:pos="1800"/>
+        </w:tabs>
+        <w:ind w:start="1800" w:hanging="360"/>
+      </w:pPr>
+    </w:lvl>
+    <w:lvl w:ilvl="4">
+      <w:start w:val="1"/>
+      <w:numFmt w:val="decimal"/>
+      <w:lvlText w:val="%5."/>
+      <w:lvlJc w:val="start"/>
+      <w:pPr>
+        <w:tabs>
+          <w:tab w:val="num" w:pos="2160"/>
+        </w:tabs>
+        <w:ind w:start="2160" w:hanging="360"/>
+      </w:pPr>
+    </w:lvl>
+    <w:lvl w:ilvl="5">
+      <w:start w:val="1"/>
+      <w:numFmt w:val="decimal"/>
+      <w:lvlText w:val="%6."/>
+      <w:lvlJc w:val="start"/>
+      <w:pPr>
+        <w:tabs>
+          <w:tab w:val="num" w:pos="2520"/>
+        </w:tabs>
+        <w:ind w:start="2520" w:hanging="360"/>
+      </w:pPr>
+    </w:lvl>
+    <w:lvl w:ilvl="6">
+      <w:start w:val="1"/>
+      <w:numFmt w:val="decimal"/>
+      <w:lvlText w:val="%7."/>
+      <w:lvlJc w:val="start"/>
+      <w:pPr>
+        <w:tabs>
+          <w:tab w:val="num" w:pos="2880"/>
+        </w:tabs>
+        <w:ind w:start="2880" w:hanging="360"/>
+      </w:pPr>
+    </w:lvl>
+    <w:lvl w:ilvl="7">
+      <w:start w:val="1"/>
+      <w:numFmt w:val="decimal"/>
+      <w:lvlText w:val="%8."/>
+      <w:lvlJc w:val="start"/>
+      <w:pPr>
+        <w:tabs>
+          <w:tab w:val="num" w:pos="3240"/>
+        </w:tabs>
+        <w:ind w:start="3240" w:hanging="360"/>
+      </w:pPr>
+    </w:lvl>
+    <w:lvl w:ilvl="8">
+      <w:start w:val="1"/>
+      <w:numFmt w:val="decimal"/>
+      <w:lvlText w:val="%9."/>
+      <w:lvlJc w:val="start"/>
+      <w:pPr>
+        <w:tabs>
+          <w:tab w:val="num" w:pos="3600"/>
+        </w:tabs>
+        <w:ind w:start="3600" w:hanging="360"/>
+      </w:pPr>
+    </w:lvl>
+  </w:abstractNum>
+  <w:abstractNum w:abstractNumId="6">
+    <w:lvl w:ilvl="0">
+      <w:start w:val="1"/>
+      <w:numFmt w:val="bullet"/>
+      <w:lvlText w:val=""/>
+      <w:lvlJc w:val="start"/>
+      <w:pPr>
+        <w:tabs>
+          <w:tab w:val="num" w:pos="720"/>
+        </w:tabs>
+        <w:ind w:start="720" w:hanging="360"/>
+      </w:pPr>
+      <w:rPr>
+        <w:rFonts w:ascii="Symbol" w:hAnsi="Symbol" w:cs="Symbol" w:hint="default"/>
+      </w:rPr>
+    </w:lvl>
+    <w:lvl w:ilvl="1">
+      <w:start w:val="1"/>
+      <w:numFmt w:val="bullet"/>
+      <w:lvlText w:val=""/>
+      <w:lvlJc w:val="start"/>
+      <w:pPr>
+        <w:tabs>
+          <w:tab w:val="num" w:pos="1080"/>
+        </w:tabs>
+        <w:ind w:start="1080" w:hanging="360"/>
+      </w:pPr>
+      <w:rPr>
+        <w:rFonts w:ascii="Symbol" w:hAnsi="Symbol" w:cs="Symbol" w:hint="default"/>
+      </w:rPr>
+    </w:lvl>
+    <w:lvl w:ilvl="2">
+      <w:start w:val="1"/>
+      <w:numFmt w:val="bullet"/>
+      <w:lvlText w:val=""/>
+      <w:lvlJc w:val="start"/>
+      <w:pPr>
+        <w:tabs>
+          <w:tab w:val="num" w:pos="1440"/>
+        </w:tabs>
+        <w:ind w:start="1440" w:hanging="360"/>
+      </w:pPr>
+      <w:rPr>
+        <w:rFonts w:ascii="Symbol" w:hAnsi="Symbol" w:cs="Symbol" w:hint="default"/>
+      </w:rPr>
+    </w:lvl>
+    <w:lvl w:ilvl="3">
+      <w:start w:val="1"/>
+      <w:numFmt w:val="bullet"/>
+      <w:lvlText w:val=""/>
+      <w:lvlJc w:val="start"/>
+      <w:pPr>
+        <w:tabs>
+          <w:tab w:val="num" w:pos="1800"/>
+        </w:tabs>
+        <w:ind w:start="1800" w:hanging="360"/>
+      </w:pPr>
+      <w:rPr>
+        <w:rFonts w:ascii="Symbol" w:hAnsi="Symbol" w:cs="Symbol" w:hint="default"/>
+      </w:rPr>
+    </w:lvl>
+    <w:lvl w:ilvl="4">
+      <w:start w:val="1"/>
+      <w:numFmt w:val="bullet"/>
+      <w:lvlText w:val=""/>
+      <w:lvlJc w:val="start"/>
+      <w:pPr>
+        <w:tabs>
+          <w:tab w:val="num" w:pos="2160"/>
+        </w:tabs>
+        <w:ind w:start="2160" w:hanging="360"/>
+      </w:pPr>
+      <w:rPr>
+        <w:rFonts w:ascii="Symbol" w:hAnsi="Symbol" w:cs="Symbol" w:hint="default"/>
+      </w:rPr>
+    </w:lvl>
+    <w:lvl w:ilvl="5">
+      <w:start w:val="1"/>
+      <w:numFmt w:val="bullet"/>
+      <w:lvlText w:val=""/>
+      <w:lvlJc w:val="start"/>
+      <w:pPr>
+        <w:tabs>
+          <w:tab w:val="num" w:pos="2520"/>
+        </w:tabs>
+        <w:ind w:start="2520" w:hanging="360"/>
+      </w:pPr>
+      <w:rPr>
+        <w:rFonts w:ascii="Symbol" w:hAnsi="Symbol" w:cs="Symbol" w:hint="default"/>
+      </w:rPr>
+    </w:lvl>
+    <w:lvl w:ilvl="6">
+      <w:start w:val="1"/>
+      <w:numFmt w:val="bullet"/>
+      <w:lvlText w:val=""/>
+      <w:lvlJc w:val="start"/>
+      <w:pPr>
+        <w:tabs>
+          <w:tab w:val="num" w:pos="2880"/>
+        </w:tabs>
+        <w:ind w:start="2880" w:hanging="360"/>
+      </w:pPr>
+      <w:rPr>
+        <w:rFonts w:ascii="Symbol" w:hAnsi="Symbol" w:cs="Symbol" w:hint="default"/>
+      </w:rPr>
+    </w:lvl>
+    <w:lvl w:ilvl="7">
+      <w:start w:val="1"/>
+      <w:numFmt w:val="bullet"/>
+      <w:lvlText w:val=""/>
+      <w:lvlJc w:val="start"/>
+      <w:pPr>
+        <w:tabs>
+          <w:tab w:val="num" w:pos="3240"/>
+        </w:tabs>
+        <w:ind w:start="3240" w:hanging="360"/>
+      </w:pPr>
+      <w:rPr>
+        <w:rFonts w:ascii="Symbol" w:hAnsi="Symbol" w:cs="Symbol" w:hint="default"/>
+      </w:rPr>
+    </w:lvl>
+    <w:lvl w:ilvl="8">
+      <w:start w:val="1"/>
+      <w:numFmt w:val="bullet"/>
+      <w:lvlText w:val=""/>
+      <w:lvlJc w:val="start"/>
+      <w:pPr>
+        <w:tabs>
+          <w:tab w:val="num" w:pos="3600"/>
+        </w:tabs>
+        <w:ind w:start="3600" w:hanging="360"/>
+      </w:pPr>
+      <w:rPr>
+        <w:rFonts w:ascii="Symbol" w:hAnsi="Symbol" w:cs="Symbol" w:hint="default"/>
+      </w:rPr>
+    </w:lvl>
+  </w:abstractNum>
+  <w:abstractNum w:abstractNumId="7">
+    <w:lvl w:ilvl="0">
+      <w:start w:val="1"/>
+      <w:numFmt w:val="none"/>
+      <w:suff w:val="nothing"/>
+      <w:lvlText w:val=""/>
+      <w:lvlJc w:val="start"/>
+      <w:pPr>
+        <w:tabs>
+          <w:tab w:val="num" w:pos="0"/>
+        </w:tabs>
+        <w:ind w:start="0" w:hanging="0"/>
+      </w:pPr>
+    </w:lvl>
+    <w:lvl w:ilvl="1">
+      <w:start w:val="1"/>
+      <w:numFmt w:val="none"/>
+      <w:suff w:val="nothing"/>
+      <w:lvlText w:val=""/>
+      <w:lvlJc w:val="start"/>
+      <w:pPr>
+        <w:tabs>
+          <w:tab w:val="num" w:pos="0"/>
+        </w:tabs>
+        <w:ind w:start="0" w:hanging="0"/>
+      </w:pPr>
+    </w:lvl>
+    <w:lvl w:ilvl="2">
+      <w:start w:val="1"/>
+      <w:numFmt w:val="none"/>
+      <w:suff w:val="nothing"/>
+      <w:lvlText w:val=""/>
+      <w:lvlJc w:val="start"/>
+      <w:pPr>
+        <w:tabs>
+          <w:tab w:val="num" w:pos="0"/>
+        </w:tabs>
+        <w:ind w:start="0" w:hanging="0"/>
+      </w:pPr>
+    </w:lvl>
+    <w:lvl w:ilvl="3">
+      <w:start w:val="1"/>
+      <w:numFmt w:val="none"/>
+      <w:suff w:val="nothing"/>
+      <w:lvlText w:val=""/>
+      <w:lvlJc w:val="start"/>
+      <w:pPr>
+        <w:tabs>
+          <w:tab w:val="num" w:pos="0"/>
+        </w:tabs>
+        <w:ind w:start="0" w:hanging="0"/>
+      </w:pPr>
+    </w:lvl>
+    <w:lvl w:ilvl="4">
+      <w:start w:val="1"/>
+      <w:numFmt w:val="none"/>
+      <w:suff w:val="nothing"/>
+      <w:lvlText w:val=""/>
+      <w:lvlJc w:val="start"/>
+      <w:pPr>
+        <w:tabs>
+          <w:tab w:val="num" w:pos="0"/>
+        </w:tabs>
+        <w:ind w:start="0" w:hanging="0"/>
+      </w:pPr>
+    </w:lvl>
+    <w:lvl w:ilvl="5">
+      <w:start w:val="1"/>
+      <w:numFmt w:val="none"/>
+      <w:suff w:val="nothing"/>
+      <w:lvlText w:val=""/>
+      <w:lvlJc w:val="start"/>
+      <w:pPr>
+        <w:tabs>
+          <w:tab w:val="num" w:pos="0"/>
+        </w:tabs>
+        <w:ind w:start="0" w:hanging="0"/>
+      </w:pPr>
+    </w:lvl>
+    <w:lvl w:ilvl="6">
+      <w:start w:val="1"/>
+      <w:numFmt w:val="none"/>
+      <w:suff w:val="nothing"/>
+      <w:lvlText w:val=""/>
+      <w:lvlJc w:val="start"/>
+      <w:pPr>
+        <w:tabs>
+          <w:tab w:val="num" w:pos="0"/>
+        </w:tabs>
+        <w:ind w:start="0" w:hanging="0"/>
+      </w:pPr>
+    </w:lvl>
+    <w:lvl w:ilvl="7">
+      <w:start w:val="1"/>
+      <w:numFmt w:val="none"/>
+      <w:suff w:val="nothing"/>
+      <w:lvlText w:val=""/>
+      <w:lvlJc w:val="start"/>
+      <w:pPr>
+        <w:tabs>
+          <w:tab w:val="num" w:pos="0"/>
+        </w:tabs>
+        <w:ind w:start="0" w:hanging="0"/>
+      </w:pPr>
+    </w:lvl>
+    <w:lvl w:ilvl="8">
+      <w:start w:val="1"/>
+      <w:numFmt w:val="none"/>
+      <w:suff w:val="nothing"/>
+      <w:lvlText w:val=""/>
+      <w:lvlJc w:val="start"/>
+      <w:pPr>
+        <w:tabs>
+          <w:tab w:val="num" w:pos="0"/>
+        </w:tabs>
+        <w:ind w:start="0" w:hanging="0"/>
+      </w:pPr>
+    </w:lvl>
+  </w:abstractNum>
+  <w:num w:numId="1">
+    <w:abstractNumId w:val="1"/>
+  </w:num>
+  <w:num w:numId="2">
+    <w:abstractNumId w:val="2"/>
+  </w:num>
+  <w:num w:numId="3">
+    <w:abstractNumId w:val="3"/>
+  </w:num>
+  <w:num w:numId="4">
+    <w:abstractNumId w:val="4"/>
+  </w:num>
+  <w:num w:numId="5">
+    <w:abstractNumId w:val="5"/>
+  </w:num>
+  <w:num w:numId="6">
+    <w:abstractNumId w:val="6"/>
+  </w:num>
+  <w:num w:numId="7">
+    <w:abstractNumId w:val="7"/>
+  </w:num>
+</w:numbering>
 </file>
 
 <file path=word/styles.xml><?xml version="1.0" encoding="utf-8"?>
@@ -729,7 +2576,6 @@
     </w:rPrDefault>
     <w:pPrDefault>
       <w:pPr>
-        <w:widowControl/>
         <w:suppressAutoHyphens w:val="true"/>
       </w:pPr>
     </w:pPrDefault>
@@ -739,7 +2585,10 @@
     <w:qFormat/>
     <w:pPr>
       <w:widowControl/>
+      <w:suppressAutoHyphens w:val="true"/>
       <w:bidi w:val="0"/>
+      <w:spacing w:before="0" w:after="0"/>
+      <w:jc w:val="start"/>
     </w:pPr>
     <w:rPr>
       <w:rFonts w:ascii="Liberation Serif" w:hAnsi="Liberation Serif" w:eastAsia="Noto Serif CJK SC" w:cs="Noto Sans Devanagari"/>
@@ -748,6 +2597,28 @@
       <w:sz w:val="24"/>
       <w:szCs w:val="24"/>
       <w:lang w:val="en-US" w:eastAsia="zh-CN" w:bidi="hi-IN"/>
+    </w:rPr>
+  </w:style>
+  <w:style w:type="character" w:styleId="Bullets">
+    <w:name w:val="Bullets"/>
+    <w:qFormat/>
+    <w:rPr>
+      <w:rFonts w:ascii="OpenSymbol" w:hAnsi="OpenSymbol" w:eastAsia="OpenSymbol" w:cs="OpenSymbol"/>
+    </w:rPr>
+  </w:style>
+  <w:style w:type="character" w:styleId="StrongEmphasis">
+    <w:name w:val="Strong"/>
+    <w:qFormat/>
+    <w:rPr>
+      <w:b/>
+      <w:bCs/>
+    </w:rPr>
+  </w:style>
+  <w:style w:type="character" w:styleId="InternetLink">
+    <w:name w:val="Hyperlink"/>
+    <w:rPr>
+      <w:color w:val="000080"/>
+      <w:u w:val="single"/>
     </w:rPr>
   </w:style>
   <w:style w:type="paragraph" w:styleId="Heading">

</xml_diff>

<commit_message>
Added Backtracking implementation and did some empiric analysis on it
</commit_message>
<xml_diff>
--- a/Relatorio.docx
+++ b/Relatorio.docx
@@ -1151,235 +1151,6 @@
         <w:bidi w:val="0"/>
         <w:jc w:val="both"/>
         <w:rPr>
-          <w:sz w:val="36"/>
-          <w:szCs w:val="36"/>
-        </w:rPr>
-      </w:pPr>
-      <w:r>
-        <w:rPr>
-          <w:sz w:val="36"/>
-          <w:szCs w:val="36"/>
-        </w:rPr>
-      </w:r>
-    </w:p>
-    <w:p>
-      <w:pPr>
-        <w:pStyle w:val="Normal"/>
-        <w:bidi w:val="0"/>
-        <w:jc w:val="both"/>
-        <w:rPr>
-          <w:sz w:val="36"/>
-          <w:szCs w:val="36"/>
-        </w:rPr>
-      </w:pPr>
-      <w:r>
-        <w:rPr>
-          <w:sz w:val="36"/>
-          <w:szCs w:val="36"/>
-        </w:rPr>
-      </w:r>
-    </w:p>
-    <w:p>
-      <w:pPr>
-        <w:pStyle w:val="Normal"/>
-        <w:bidi w:val="0"/>
-        <w:jc w:val="both"/>
-        <w:rPr>
-          <w:sz w:val="36"/>
-          <w:szCs w:val="36"/>
-        </w:rPr>
-      </w:pPr>
-      <w:r>
-        <w:rPr>
-          <w:sz w:val="36"/>
-          <w:szCs w:val="36"/>
-        </w:rPr>
-      </w:r>
-    </w:p>
-    <w:p>
-      <w:pPr>
-        <w:pStyle w:val="Normal"/>
-        <w:bidi w:val="0"/>
-        <w:jc w:val="both"/>
-        <w:rPr>
-          <w:sz w:val="36"/>
-          <w:szCs w:val="36"/>
-        </w:rPr>
-      </w:pPr>
-      <w:r>
-        <w:rPr>
-          <w:sz w:val="36"/>
-          <w:szCs w:val="36"/>
-        </w:rPr>
-      </w:r>
-    </w:p>
-    <w:p>
-      <w:pPr>
-        <w:pStyle w:val="Normal"/>
-        <w:bidi w:val="0"/>
-        <w:jc w:val="both"/>
-        <w:rPr>
-          <w:sz w:val="36"/>
-          <w:szCs w:val="36"/>
-        </w:rPr>
-      </w:pPr>
-      <w:r>
-        <w:rPr>
-          <w:sz w:val="36"/>
-          <w:szCs w:val="36"/>
-        </w:rPr>
-      </w:r>
-    </w:p>
-    <w:p>
-      <w:pPr>
-        <w:pStyle w:val="Normal"/>
-        <w:bidi w:val="0"/>
-        <w:jc w:val="both"/>
-        <w:rPr>
-          <w:sz w:val="36"/>
-          <w:szCs w:val="36"/>
-        </w:rPr>
-      </w:pPr>
-      <w:r>
-        <w:rPr>
-          <w:sz w:val="36"/>
-          <w:szCs w:val="36"/>
-        </w:rPr>
-      </w:r>
-    </w:p>
-    <w:p>
-      <w:pPr>
-        <w:pStyle w:val="Normal"/>
-        <w:bidi w:val="0"/>
-        <w:jc w:val="both"/>
-        <w:rPr>
-          <w:sz w:val="36"/>
-          <w:szCs w:val="36"/>
-        </w:rPr>
-      </w:pPr>
-      <w:r>
-        <w:rPr>
-          <w:sz w:val="36"/>
-          <w:szCs w:val="36"/>
-        </w:rPr>
-      </w:r>
-    </w:p>
-    <w:p>
-      <w:pPr>
-        <w:pStyle w:val="Normal"/>
-        <w:bidi w:val="0"/>
-        <w:jc w:val="both"/>
-        <w:rPr>
-          <w:sz w:val="36"/>
-          <w:szCs w:val="36"/>
-        </w:rPr>
-      </w:pPr>
-      <w:r>
-        <w:rPr>
-          <w:sz w:val="36"/>
-          <w:szCs w:val="36"/>
-        </w:rPr>
-      </w:r>
-    </w:p>
-    <w:p>
-      <w:pPr>
-        <w:pStyle w:val="Normal"/>
-        <w:bidi w:val="0"/>
-        <w:jc w:val="both"/>
-        <w:rPr>
-          <w:sz w:val="36"/>
-          <w:szCs w:val="36"/>
-        </w:rPr>
-      </w:pPr>
-      <w:r>
-        <w:rPr>
-          <w:sz w:val="36"/>
-          <w:szCs w:val="36"/>
-        </w:rPr>
-      </w:r>
-    </w:p>
-    <w:p>
-      <w:pPr>
-        <w:pStyle w:val="Normal"/>
-        <w:bidi w:val="0"/>
-        <w:jc w:val="both"/>
-        <w:rPr>
-          <w:sz w:val="36"/>
-          <w:szCs w:val="36"/>
-        </w:rPr>
-      </w:pPr>
-      <w:r>
-        <w:rPr>
-          <w:sz w:val="36"/>
-          <w:szCs w:val="36"/>
-        </w:rPr>
-      </w:r>
-    </w:p>
-    <w:p>
-      <w:pPr>
-        <w:pStyle w:val="Normal"/>
-        <w:bidi w:val="0"/>
-        <w:jc w:val="both"/>
-        <w:rPr>
-          <w:sz w:val="36"/>
-          <w:szCs w:val="36"/>
-        </w:rPr>
-      </w:pPr>
-      <w:r>
-        <w:rPr>
-          <w:sz w:val="36"/>
-          <w:szCs w:val="36"/>
-        </w:rPr>
-      </w:r>
-    </w:p>
-    <w:p>
-      <w:pPr>
-        <w:pStyle w:val="Normal"/>
-        <w:bidi w:val="0"/>
-        <w:jc w:val="both"/>
-        <w:rPr>
-          <w:sz w:val="36"/>
-          <w:szCs w:val="36"/>
-        </w:rPr>
-      </w:pPr>
-      <w:r>
-        <w:rPr>
-          <w:sz w:val="36"/>
-          <w:szCs w:val="36"/>
-        </w:rPr>
-        <w:t xml:space="preserve">// </w:t>
-      </w:r>
-      <w:r>
-        <w:rPr>
-          <w:sz w:val="36"/>
-          <w:szCs w:val="36"/>
-        </w:rPr>
-        <w:t>colocar data de acesso.</w:t>
-      </w:r>
-    </w:p>
-    <w:p>
-      <w:pPr>
-        <w:pStyle w:val="Normal"/>
-        <w:bidi w:val="0"/>
-        <w:jc w:val="both"/>
-        <w:rPr>
-          <w:sz w:val="36"/>
-          <w:szCs w:val="36"/>
-        </w:rPr>
-      </w:pPr>
-      <w:r>
-        <w:rPr>
-          <w:sz w:val="36"/>
-          <w:szCs w:val="36"/>
-        </w:rPr>
-      </w:r>
-    </w:p>
-    <w:p>
-      <w:pPr>
-        <w:pStyle w:val="Normal"/>
-        <w:bidi w:val="0"/>
-        <w:jc w:val="both"/>
-        <w:rPr>
           <w:sz w:val="40"/>
           <w:szCs w:val="40"/>
         </w:rPr>
@@ -1389,7 +1160,381 @@
           <w:sz w:val="40"/>
           <w:szCs w:val="40"/>
         </w:rPr>
-        <w:t>Referências</w:t>
+        <w:t>Backtracking, um Brute Force mais eficiente</w:t>
+      </w:r>
+    </w:p>
+    <w:p>
+      <w:pPr>
+        <w:pStyle w:val="Normal"/>
+        <w:bidi w:val="0"/>
+        <w:jc w:val="both"/>
+        <w:rPr>
+          <w:sz w:val="36"/>
+          <w:szCs w:val="36"/>
+        </w:rPr>
+      </w:pPr>
+      <w:r>
+        <w:rPr>
+          <w:sz w:val="36"/>
+          <w:szCs w:val="36"/>
+        </w:rPr>
+        <w:tab/>
+      </w:r>
+      <w:r>
+        <w:rPr>
+          <w:sz w:val="28"/>
+          <w:szCs w:val="28"/>
+        </w:rPr>
+        <w:t xml:space="preserve">A ideia aqui é de "podar", já que tratamos de uma árvore de "processos", escolhas, a serem tomadas por cada cidade, e o algoritmo ao analisar um "ramo" da árvore, percebendo que é pior que o anterior, ou seja, fixamos, tomamos o anterior, ou que aparecer, no nosso caso, ter o menor custo, como a melhor opção e apenas comparamos com o atual caminho seguido. E, sem algum caso, ultrapassar esse menor custo, já podemos retirar esse "ramo", essa possibilidade de caminho, como a que garantiria o menor custo. Então seguimos com a ideia do Brute Force, de analisar todas as combinações possíveis, porém, agora, retirando aquelas rotas que já começam com um custo acima do </w:t>
+      </w:r>
+      <w:r>
+        <w:drawing>
+          <wp:anchor behindDoc="0" distT="0" distB="0" distL="0" distR="0" simplePos="0" locked="0" layoutInCell="0" allowOverlap="1" relativeHeight="3">
+            <wp:simplePos x="0" y="0"/>
+            <wp:positionH relativeFrom="column">
+              <wp:posOffset>3155315</wp:posOffset>
+            </wp:positionH>
+            <wp:positionV relativeFrom="paragraph">
+              <wp:posOffset>1888490</wp:posOffset>
+            </wp:positionV>
+            <wp:extent cx="3684270" cy="2772410"/>
+            <wp:effectExtent l="0" t="0" r="0" b="0"/>
+            <wp:wrapSquare wrapText="largest"/>
+            <wp:docPr id="2" name="Image2" descr="" title=""/>
+            <wp:cNvGraphicFramePr>
+              <a:graphicFrameLocks xmlns:a="http://schemas.openxmlformats.org/drawingml/2006/main" noChangeAspect="1"/>
+            </wp:cNvGraphicFramePr>
+            <a:graphic xmlns:a="http://schemas.openxmlformats.org/drawingml/2006/main">
+              <a:graphicData uri="http://schemas.openxmlformats.org/drawingml/2006/picture">
+                <pic:pic xmlns:pic="http://schemas.openxmlformats.org/drawingml/2006/picture">
+                  <pic:nvPicPr>
+                    <pic:cNvPr id="2" name="Image2" descr="" title=""/>
+                    <pic:cNvPicPr>
+                      <a:picLocks noChangeAspect="1" noChangeArrowheads="1"/>
+                    </pic:cNvPicPr>
+                  </pic:nvPicPr>
+                  <pic:blipFill>
+                    <a:blip r:embed="rId3"/>
+                    <a:srcRect l="5294" t="0" r="4093" b="0"/>
+                    <a:stretch>
+                      <a:fillRect/>
+                    </a:stretch>
+                  </pic:blipFill>
+                  <pic:spPr bwMode="auto">
+                    <a:xfrm>
+                      <a:off x="0" y="0"/>
+                      <a:ext cx="3684270" cy="2772410"/>
+                    </a:xfrm>
+                    <a:prstGeom prst="rect">
+                      <a:avLst/>
+                    </a:prstGeom>
+                  </pic:spPr>
+                </pic:pic>
+              </a:graphicData>
+            </a:graphic>
+          </wp:anchor>
+        </w:drawing>
+      </w:r>
+      <w:r>
+        <w:rPr>
+          <w:sz w:val="28"/>
+          <w:szCs w:val="28"/>
+        </w:rPr>
+        <w:t>requerido.</w:t>
+      </w:r>
+    </w:p>
+    <w:p>
+      <w:pPr>
+        <w:pStyle w:val="Normal"/>
+        <w:bidi w:val="0"/>
+        <w:jc w:val="both"/>
+        <w:rPr>
+          <w:sz w:val="36"/>
+          <w:szCs w:val="36"/>
+        </w:rPr>
+      </w:pPr>
+      <w:r>
+        <w:rPr>
+          <w:sz w:val="28"/>
+          <w:szCs w:val="28"/>
+        </w:rPr>
+        <w:tab/>
+        <w:t xml:space="preserve">Ao lado vemos como é representado o backtracking. E, como já falado anteriormente o backtracking remove podas que já não são uma solução local ótima. Então aqui teríamos um exemplo onde o custo de 1 – 2 – 6 e 1 – 3 – 7 já são maiores que o menor custo, ultrapassam algum limite pré-definido. </w:t>
+      </w:r>
+    </w:p>
+    <w:p>
+      <w:pPr>
+        <w:pStyle w:val="Normal"/>
+        <w:bidi w:val="0"/>
+        <w:jc w:val="both"/>
+        <w:rPr>
+          <w:sz w:val="36"/>
+          <w:szCs w:val="36"/>
+        </w:rPr>
+      </w:pPr>
+      <w:r>
+        <w:rPr>
+          <w:sz w:val="36"/>
+          <w:szCs w:val="36"/>
+        </w:rPr>
+      </w:r>
+    </w:p>
+    <w:p>
+      <w:pPr>
+        <w:pStyle w:val="Normal"/>
+        <w:bidi w:val="0"/>
+        <w:jc w:val="both"/>
+        <w:rPr>
+          <w:sz w:val="36"/>
+          <w:szCs w:val="36"/>
+        </w:rPr>
+      </w:pPr>
+      <w:r>
+        <w:rPr>
+          <w:sz w:val="36"/>
+          <w:szCs w:val="36"/>
+        </w:rPr>
+      </w:r>
+    </w:p>
+    <w:p>
+      <w:pPr>
+        <w:pStyle w:val="Normal"/>
+        <w:bidi w:val="0"/>
+        <w:jc w:val="both"/>
+        <w:rPr>
+          <w:sz w:val="36"/>
+          <w:szCs w:val="36"/>
+        </w:rPr>
+      </w:pPr>
+      <w:r>
+        <w:rPr>
+          <w:sz w:val="36"/>
+          <w:szCs w:val="36"/>
+        </w:rPr>
+        <w:t>// colocar graph de  eficiencia.py</w:t>
+      </w:r>
+    </w:p>
+    <w:p>
+      <w:pPr>
+        <w:pStyle w:val="Normal"/>
+        <w:bidi w:val="0"/>
+        <w:jc w:val="both"/>
+        <w:rPr>
+          <w:sz w:val="36"/>
+          <w:szCs w:val="36"/>
+        </w:rPr>
+      </w:pPr>
+      <w:r>
+        <w:rPr/>
+      </w:r>
+    </w:p>
+    <w:p>
+      <w:pPr>
+        <w:pStyle w:val="Normal"/>
+        <w:bidi w:val="0"/>
+        <w:jc w:val="both"/>
+        <w:rPr>
+          <w:sz w:val="36"/>
+          <w:szCs w:val="36"/>
+        </w:rPr>
+      </w:pPr>
+      <w:r>
+        <w:rPr/>
+      </w:r>
+    </w:p>
+    <w:p>
+      <w:pPr>
+        <w:pStyle w:val="Normal"/>
+        <w:bidi w:val="0"/>
+        <w:jc w:val="both"/>
+        <w:rPr>
+          <w:sz w:val="36"/>
+          <w:szCs w:val="36"/>
+        </w:rPr>
+      </w:pPr>
+      <w:r>
+        <w:rPr>
+          <w:sz w:val="36"/>
+          <w:szCs w:val="36"/>
+        </w:rPr>
+        <w:t xml:space="preserve"> </w:t>
+      </w:r>
+    </w:p>
+    <w:p>
+      <w:pPr>
+        <w:pStyle w:val="Normal"/>
+        <w:bidi w:val="0"/>
+        <w:jc w:val="both"/>
+        <w:rPr>
+          <w:sz w:val="28"/>
+          <w:szCs w:val="28"/>
+        </w:rPr>
+      </w:pPr>
+      <w:r>
+        <w:rPr>
+          <w:sz w:val="28"/>
+          <w:szCs w:val="28"/>
+        </w:rPr>
+        <w:tab/>
+        <w:t>O algoritmo começa na cidade de origem e marca-a como visitada. Ele recursivamente tenta visitar todas as cidades não visitadas, empilhando cada cidade visitada. Se uma rota completa (visitando todas as cidades) é formada, o algoritmo calcula o custo da rota incluindo o retorno à cidade de origem. Se o custo da rota atual for menor que o menor custo encontrado, essa rota se torna a nova melhor solução. O algoritmo desfaz o último movimento (backtrack), desempilhando a cidade e marcando-a como não visitada, para explorar outras rotas.</w:t>
+      </w:r>
+    </w:p>
+    <w:p>
+      <w:pPr>
+        <w:pStyle w:val="Normal"/>
+        <w:bidi w:val="0"/>
+        <w:jc w:val="both"/>
+        <w:rPr>
+          <w:sz w:val="36"/>
+          <w:szCs w:val="36"/>
+        </w:rPr>
+      </w:pPr>
+      <w:r>
+        <w:rPr>
+          <w:sz w:val="36"/>
+          <w:szCs w:val="36"/>
+        </w:rPr>
+      </w:r>
+    </w:p>
+    <w:p>
+      <w:pPr>
+        <w:pStyle w:val="Normal"/>
+        <w:bidi w:val="0"/>
+        <w:jc w:val="both"/>
+        <w:rPr>
+          <w:sz w:val="36"/>
+          <w:szCs w:val="36"/>
+        </w:rPr>
+      </w:pPr>
+      <w:r>
+        <w:rPr>
+          <w:sz w:val="36"/>
+          <w:szCs w:val="36"/>
+        </w:rPr>
+        <w:t>Cálculo de Complexidade</w:t>
+      </w:r>
+    </w:p>
+    <w:p>
+      <w:pPr>
+        <w:pStyle w:val="Normal"/>
+        <w:bidi w:val="0"/>
+        <w:jc w:val="both"/>
+        <w:rPr>
+          <w:sz w:val="36"/>
+          <w:szCs w:val="36"/>
+        </w:rPr>
+      </w:pPr>
+      <w:r>
+        <w:rPr>
+          <w:sz w:val="36"/>
+          <w:szCs w:val="36"/>
+        </w:rPr>
+        <w:tab/>
+      </w:r>
+      <w:r>
+        <w:rPr>
+          <w:sz w:val="28"/>
+          <w:szCs w:val="28"/>
+        </w:rPr>
+        <w:t>O algoritmo continua tendo o pior caso como o (n-1)!, porém, na prática, ele diminui significativamente os casos cedo, reduzindo número de caminhos que devem ser explorados. A eficiência do Backtracking se torna mais relevante quanto mais aumentarmos o número de entradas. Para provarmos nosso tempo, precisamos fazer uma análise empírica do backtracking comparando-a com o Brute Force.</w:t>
+      </w:r>
+    </w:p>
+    <w:p>
+      <w:pPr>
+        <w:pStyle w:val="Normal"/>
+        <w:bidi w:val="0"/>
+        <w:jc w:val="both"/>
+        <w:rPr>
+          <w:sz w:val="36"/>
+          <w:szCs w:val="36"/>
+        </w:rPr>
+      </w:pPr>
+      <w:r>
+        <w:rPr>
+          <w:sz w:val="36"/>
+          <w:szCs w:val="36"/>
+        </w:rPr>
+        <w:tab/>
+        <w:t xml:space="preserve">// Possibilidade de explorar uma implementação para a </w:t>
+        <w:tab/>
+        <w:t xml:space="preserve">análise empírica do backtracking </w:t>
+      </w:r>
+    </w:p>
+    <w:p>
+      <w:pPr>
+        <w:pStyle w:val="Normal"/>
+        <w:bidi w:val="0"/>
+        <w:jc w:val="both"/>
+        <w:rPr>
+          <w:sz w:val="36"/>
+          <w:szCs w:val="36"/>
+        </w:rPr>
+      </w:pPr>
+      <w:r>
+        <w:rPr>
+          <w:sz w:val="36"/>
+          <w:szCs w:val="36"/>
+        </w:rPr>
+        <w:t xml:space="preserve">// </w:t>
+      </w:r>
+      <w:r>
+        <w:rPr>
+          <w:sz w:val="36"/>
+          <w:szCs w:val="36"/>
+        </w:rPr>
+        <w:t>time-back-perm.c</w:t>
+      </w:r>
+    </w:p>
+    <w:p>
+      <w:pPr>
+        <w:pStyle w:val="Normal"/>
+        <w:bidi w:val="0"/>
+        <w:jc w:val="both"/>
+        <w:rPr>
+          <w:sz w:val="36"/>
+          <w:szCs w:val="36"/>
+        </w:rPr>
+      </w:pPr>
+      <w:r>
+        <w:rPr>
+          <w:sz w:val="36"/>
+          <w:szCs w:val="36"/>
+        </w:rPr>
+      </w:r>
+    </w:p>
+    <w:p>
+      <w:pPr>
+        <w:pStyle w:val="Normal"/>
+        <w:bidi w:val="0"/>
+        <w:jc w:val="both"/>
+        <w:rPr>
+          <w:sz w:val="36"/>
+          <w:szCs w:val="36"/>
+        </w:rPr>
+      </w:pPr>
+      <w:r>
+        <w:rPr>
+          <w:sz w:val="36"/>
+          <w:szCs w:val="36"/>
+        </w:rPr>
+        <w:t>// colocar data de acesso.</w:t>
+      </w:r>
+    </w:p>
+    <w:p>
+      <w:pPr>
+        <w:pStyle w:val="Normal"/>
+        <w:bidi w:val="0"/>
+        <w:jc w:val="both"/>
+        <w:rPr>
+          <w:sz w:val="36"/>
+          <w:szCs w:val="36"/>
+        </w:rPr>
+      </w:pPr>
+      <w:r>
+        <w:rPr>
+          <w:sz w:val="36"/>
+          <w:szCs w:val="36"/>
+        </w:rPr>
       </w:r>
     </w:p>
     <w:p>
@@ -1403,7 +1548,28 @@
         </w:rPr>
       </w:pPr>
       <w:r>
-        <w:rPr/>
+        <w:rPr>
+          <w:sz w:val="40"/>
+          <w:szCs w:val="40"/>
+        </w:rPr>
+        <w:t>Referências</w:t>
+      </w:r>
+    </w:p>
+    <w:p>
+      <w:pPr>
+        <w:pStyle w:val="Normal"/>
+        <w:bidi w:val="0"/>
+        <w:jc w:val="both"/>
+        <w:rPr>
+          <w:sz w:val="40"/>
+          <w:szCs w:val="40"/>
+        </w:rPr>
+      </w:pPr>
+      <w:r>
+        <w:rPr>
+          <w:sz w:val="40"/>
+          <w:szCs w:val="40"/>
+        </w:rPr>
       </w:r>
     </w:p>
     <w:p>
@@ -1419,7 +1585,7 @@
       </w:pPr>
       <w:r>
         <w:rPr>
-          <w:rStyle w:val="StrongEmphasis"/>
+          <w:rStyle w:val="Strong"/>
           <w:sz w:val="28"/>
           <w:szCs w:val="28"/>
         </w:rPr>
@@ -1432,7 +1598,7 @@
         </w:rPr>
         <w:t xml:space="preserve"> Backtracking. Disponível em: </w:t>
       </w:r>
-      <w:hyperlink r:id="rId3" w:tgtFrame="_new">
+      <w:hyperlink r:id="rId4" w:tgtFrame="_new">
         <w:r>
           <w:rPr>
             <w:rStyle w:val="InternetLink"/>
@@ -1466,7 +1632,7 @@
       </w:pPr>
       <w:r>
         <w:rPr>
-          <w:rStyle w:val="StrongEmphasis"/>
+          <w:rStyle w:val="Strong"/>
           <w:sz w:val="28"/>
           <w:szCs w:val="28"/>
         </w:rPr>
@@ -1479,7 +1645,7 @@
         </w:rPr>
         <w:t xml:space="preserve"> Problema do caixeiro-viajante. Disponível em: </w:t>
       </w:r>
-      <w:hyperlink r:id="rId4" w:tgtFrame="_new">
+      <w:hyperlink r:id="rId5" w:tgtFrame="_new">
         <w:r>
           <w:rPr>
             <w:rStyle w:val="InternetLink"/>
@@ -1513,11 +1679,11 @@
       </w:pPr>
       <w:r>
         <w:rPr>
-          <w:rStyle w:val="StrongEmphasis"/>
-          <w:sz w:val="28"/>
-          <w:szCs w:val="28"/>
-        </w:rPr>
-        <w:t>Google.</w:t>
+          <w:rStyle w:val="Strong"/>
+          <w:sz w:val="28"/>
+          <w:szCs w:val="28"/>
+        </w:rPr>
+        <w:t>Livro.</w:t>
       </w:r>
       <w:r>
         <w:rPr>
@@ -1526,7 +1692,7 @@
         </w:rPr>
         <w:t xml:space="preserve"> Algorithm Design Manual. Disponível em: </w:t>
       </w:r>
-      <w:hyperlink r:id="rId5" w:tgtFrame="_new">
+      <w:hyperlink r:id="rId6" w:tgtFrame="_new">
         <w:r>
           <w:rPr>
             <w:rStyle w:val="InternetLink"/>
@@ -1560,11 +1726,11 @@
       </w:pPr>
       <w:r>
         <w:rPr>
-          <w:rStyle w:val="StrongEmphasis"/>
-          <w:sz w:val="28"/>
-          <w:szCs w:val="28"/>
-        </w:rPr>
-        <w:t>Google.</w:t>
+          <w:rStyle w:val="Strong"/>
+          <w:sz w:val="28"/>
+          <w:szCs w:val="28"/>
+        </w:rPr>
+        <w:t>Livro.</w:t>
       </w:r>
       <w:r>
         <w:rPr>
@@ -1573,7 +1739,7 @@
         </w:rPr>
         <w:t xml:space="preserve"> Introduction to Algorithms. Thomas H. Cormen, Charles E. Leiserson, Ronald L. Rivest, e Clifford Stein. Disponível em: </w:t>
       </w:r>
-      <w:hyperlink r:id="rId6" w:tgtFrame="_new">
+      <w:hyperlink r:id="rId7" w:tgtFrame="_new">
         <w:r>
           <w:rPr>
             <w:rStyle w:val="InternetLink"/>
@@ -1607,7 +1773,7 @@
       </w:pPr>
       <w:r>
         <w:rPr>
-          <w:rStyle w:val="StrongEmphasis"/>
+          <w:rStyle w:val="Strong"/>
           <w:sz w:val="28"/>
           <w:szCs w:val="28"/>
         </w:rPr>
@@ -1620,7 +1786,7 @@
         </w:rPr>
         <w:t xml:space="preserve"> Backtracking Algorithms. Disponível em: </w:t>
       </w:r>
-      <w:hyperlink r:id="rId7" w:tgtFrame="_new">
+      <w:hyperlink r:id="rId8" w:tgtFrame="_new">
         <w:r>
           <w:rPr>
             <w:rStyle w:val="InternetLink"/>
@@ -1649,12 +1815,13 @@
           <w:tab w:val="clear" w:pos="709"/>
           <w:tab w:val="left" w:pos="0" w:leader="none"/>
         </w:tabs>
+        <w:spacing w:before="0" w:after="140"/>
         <w:ind w:start="720" w:hanging="283"/>
         <w:rPr/>
       </w:pPr>
       <w:r>
         <w:rPr>
-          <w:rStyle w:val="StrongEmphasis"/>
+          <w:rStyle w:val="Strong"/>
           <w:sz w:val="28"/>
           <w:szCs w:val="28"/>
         </w:rPr>
@@ -1667,7 +1834,7 @@
         </w:rPr>
         <w:t xml:space="preserve"> Travelling Salesman Problem Implementation Using Backtracking. Disponível em: </w:t>
       </w:r>
-      <w:hyperlink r:id="rId8" w:tgtFrame="_new">
+      <w:hyperlink r:id="rId9" w:tgtFrame="_new">
         <w:r>
           <w:rPr>
             <w:rStyle w:val="InternetLink"/>
@@ -1683,23 +1850,6 @@
           <w:szCs w:val="28"/>
         </w:rPr>
         <w:t>. Acesso em: [data de acesso].</w:t>
-      </w:r>
-    </w:p>
-    <w:p>
-      <w:pPr>
-        <w:pStyle w:val="Normal"/>
-        <w:bidi w:val="0"/>
-        <w:jc w:val="both"/>
-        <w:rPr>
-          <w:sz w:val="28"/>
-          <w:szCs w:val="28"/>
-        </w:rPr>
-      </w:pPr>
-      <w:r>
-        <w:rPr>
-          <w:sz w:val="28"/>
-          <w:szCs w:val="28"/>
-        </w:rPr>
       </w:r>
     </w:p>
     <w:sectPr>
@@ -1744,6 +1894,7 @@
         </w:tabs>
         <w:ind w:start="1080" w:hanging="360"/>
       </w:pPr>
+      <w:rPr/>
     </w:lvl>
     <w:lvl w:ilvl="2">
       <w:start w:val="1"/>
@@ -1756,6 +1907,7 @@
         </w:tabs>
         <w:ind w:start="1440" w:hanging="360"/>
       </w:pPr>
+      <w:rPr/>
     </w:lvl>
     <w:lvl w:ilvl="3">
       <w:start w:val="1"/>
@@ -1768,6 +1920,7 @@
         </w:tabs>
         <w:ind w:start="1800" w:hanging="360"/>
       </w:pPr>
+      <w:rPr/>
     </w:lvl>
     <w:lvl w:ilvl="4">
       <w:start w:val="1"/>
@@ -1780,6 +1933,7 @@
         </w:tabs>
         <w:ind w:start="2160" w:hanging="360"/>
       </w:pPr>
+      <w:rPr/>
     </w:lvl>
     <w:lvl w:ilvl="5">
       <w:start w:val="1"/>
@@ -1792,6 +1946,7 @@
         </w:tabs>
         <w:ind w:start="2520" w:hanging="360"/>
       </w:pPr>
+      <w:rPr/>
     </w:lvl>
     <w:lvl w:ilvl="6">
       <w:start w:val="1"/>
@@ -1804,6 +1959,7 @@
         </w:tabs>
         <w:ind w:start="2880" w:hanging="360"/>
       </w:pPr>
+      <w:rPr/>
     </w:lvl>
     <w:lvl w:ilvl="7">
       <w:start w:val="1"/>
@@ -1816,6 +1972,7 @@
         </w:tabs>
         <w:ind w:start="3240" w:hanging="360"/>
       </w:pPr>
+      <w:rPr/>
     </w:lvl>
     <w:lvl w:ilvl="8">
       <w:start w:val="1"/>
@@ -1828,6 +1985,7 @@
         </w:tabs>
         <w:ind w:start="3600" w:hanging="360"/>
       </w:pPr>
+      <w:rPr/>
     </w:lvl>
   </w:abstractNum>
   <w:abstractNum w:abstractNumId="2">
@@ -1857,6 +2015,7 @@
         </w:tabs>
         <w:ind w:start="1080" w:hanging="360"/>
       </w:pPr>
+      <w:rPr/>
     </w:lvl>
     <w:lvl w:ilvl="2">
       <w:start w:val="1"/>
@@ -1869,6 +2028,7 @@
         </w:tabs>
         <w:ind w:start="1440" w:hanging="360"/>
       </w:pPr>
+      <w:rPr/>
     </w:lvl>
     <w:lvl w:ilvl="3">
       <w:start w:val="1"/>
@@ -1881,6 +2041,7 @@
         </w:tabs>
         <w:ind w:start="1800" w:hanging="360"/>
       </w:pPr>
+      <w:rPr/>
     </w:lvl>
     <w:lvl w:ilvl="4">
       <w:start w:val="1"/>
@@ -1893,6 +2054,7 @@
         </w:tabs>
         <w:ind w:start="2160" w:hanging="360"/>
       </w:pPr>
+      <w:rPr/>
     </w:lvl>
     <w:lvl w:ilvl="5">
       <w:start w:val="1"/>
@@ -1905,6 +2067,7 @@
         </w:tabs>
         <w:ind w:start="2520" w:hanging="360"/>
       </w:pPr>
+      <w:rPr/>
     </w:lvl>
     <w:lvl w:ilvl="6">
       <w:start w:val="1"/>
@@ -1917,6 +2080,7 @@
         </w:tabs>
         <w:ind w:start="2880" w:hanging="360"/>
       </w:pPr>
+      <w:rPr/>
     </w:lvl>
     <w:lvl w:ilvl="7">
       <w:start w:val="1"/>
@@ -1929,6 +2093,7 @@
         </w:tabs>
         <w:ind w:start="3240" w:hanging="360"/>
       </w:pPr>
+      <w:rPr/>
     </w:lvl>
     <w:lvl w:ilvl="8">
       <w:start w:val="1"/>
@@ -1941,6 +2106,7 @@
         </w:tabs>
         <w:ind w:start="3600" w:hanging="360"/>
       </w:pPr>
+      <w:rPr/>
     </w:lvl>
   </w:abstractNum>
   <w:abstractNum w:abstractNumId="3">
@@ -1970,6 +2136,7 @@
         </w:tabs>
         <w:ind w:start="1080" w:hanging="360"/>
       </w:pPr>
+      <w:rPr/>
     </w:lvl>
     <w:lvl w:ilvl="2">
       <w:start w:val="1"/>
@@ -1982,6 +2149,7 @@
         </w:tabs>
         <w:ind w:start="1440" w:hanging="360"/>
       </w:pPr>
+      <w:rPr/>
     </w:lvl>
     <w:lvl w:ilvl="3">
       <w:start w:val="1"/>
@@ -1994,6 +2162,7 @@
         </w:tabs>
         <w:ind w:start="1800" w:hanging="360"/>
       </w:pPr>
+      <w:rPr/>
     </w:lvl>
     <w:lvl w:ilvl="4">
       <w:start w:val="1"/>
@@ -2006,6 +2175,7 @@
         </w:tabs>
         <w:ind w:start="2160" w:hanging="360"/>
       </w:pPr>
+      <w:rPr/>
     </w:lvl>
     <w:lvl w:ilvl="5">
       <w:start w:val="1"/>
@@ -2018,6 +2188,7 @@
         </w:tabs>
         <w:ind w:start="2520" w:hanging="360"/>
       </w:pPr>
+      <w:rPr/>
     </w:lvl>
     <w:lvl w:ilvl="6">
       <w:start w:val="1"/>
@@ -2030,6 +2201,7 @@
         </w:tabs>
         <w:ind w:start="2880" w:hanging="360"/>
       </w:pPr>
+      <w:rPr/>
     </w:lvl>
     <w:lvl w:ilvl="7">
       <w:start w:val="1"/>
@@ -2042,6 +2214,7 @@
         </w:tabs>
         <w:ind w:start="3240" w:hanging="360"/>
       </w:pPr>
+      <w:rPr/>
     </w:lvl>
     <w:lvl w:ilvl="8">
       <w:start w:val="1"/>
@@ -2054,6 +2227,7 @@
         </w:tabs>
         <w:ind w:start="3600" w:hanging="360"/>
       </w:pPr>
+      <w:rPr/>
     </w:lvl>
   </w:abstractNum>
   <w:abstractNum w:abstractNumId="4">
@@ -2083,6 +2257,7 @@
         </w:tabs>
         <w:ind w:start="1080" w:hanging="360"/>
       </w:pPr>
+      <w:rPr/>
     </w:lvl>
     <w:lvl w:ilvl="2">
       <w:start w:val="1"/>
@@ -2095,6 +2270,7 @@
         </w:tabs>
         <w:ind w:start="1440" w:hanging="360"/>
       </w:pPr>
+      <w:rPr/>
     </w:lvl>
     <w:lvl w:ilvl="3">
       <w:start w:val="1"/>
@@ -2107,6 +2283,7 @@
         </w:tabs>
         <w:ind w:start="1800" w:hanging="360"/>
       </w:pPr>
+      <w:rPr/>
     </w:lvl>
     <w:lvl w:ilvl="4">
       <w:start w:val="1"/>
@@ -2119,6 +2296,7 @@
         </w:tabs>
         <w:ind w:start="2160" w:hanging="360"/>
       </w:pPr>
+      <w:rPr/>
     </w:lvl>
     <w:lvl w:ilvl="5">
       <w:start w:val="1"/>
@@ -2131,6 +2309,7 @@
         </w:tabs>
         <w:ind w:start="2520" w:hanging="360"/>
       </w:pPr>
+      <w:rPr/>
     </w:lvl>
     <w:lvl w:ilvl="6">
       <w:start w:val="1"/>
@@ -2143,6 +2322,7 @@
         </w:tabs>
         <w:ind w:start="2880" w:hanging="360"/>
       </w:pPr>
+      <w:rPr/>
     </w:lvl>
     <w:lvl w:ilvl="7">
       <w:start w:val="1"/>
@@ -2155,6 +2335,7 @@
         </w:tabs>
         <w:ind w:start="3240" w:hanging="360"/>
       </w:pPr>
+      <w:rPr/>
     </w:lvl>
     <w:lvl w:ilvl="8">
       <w:start w:val="1"/>
@@ -2167,6 +2348,7 @@
         </w:tabs>
         <w:ind w:start="3600" w:hanging="360"/>
       </w:pPr>
+      <w:rPr/>
     </w:lvl>
   </w:abstractNum>
   <w:abstractNum w:abstractNumId="5">
@@ -2196,6 +2378,7 @@
         </w:tabs>
         <w:ind w:start="1080" w:hanging="360"/>
       </w:pPr>
+      <w:rPr/>
     </w:lvl>
     <w:lvl w:ilvl="2">
       <w:start w:val="1"/>
@@ -2208,6 +2391,7 @@
         </w:tabs>
         <w:ind w:start="1440" w:hanging="360"/>
       </w:pPr>
+      <w:rPr/>
     </w:lvl>
     <w:lvl w:ilvl="3">
       <w:start w:val="1"/>
@@ -2220,6 +2404,7 @@
         </w:tabs>
         <w:ind w:start="1800" w:hanging="360"/>
       </w:pPr>
+      <w:rPr/>
     </w:lvl>
     <w:lvl w:ilvl="4">
       <w:start w:val="1"/>
@@ -2232,6 +2417,7 @@
         </w:tabs>
         <w:ind w:start="2160" w:hanging="360"/>
       </w:pPr>
+      <w:rPr/>
     </w:lvl>
     <w:lvl w:ilvl="5">
       <w:start w:val="1"/>
@@ -2244,6 +2430,7 @@
         </w:tabs>
         <w:ind w:start="2520" w:hanging="360"/>
       </w:pPr>
+      <w:rPr/>
     </w:lvl>
     <w:lvl w:ilvl="6">
       <w:start w:val="1"/>
@@ -2256,6 +2443,7 @@
         </w:tabs>
         <w:ind w:start="2880" w:hanging="360"/>
       </w:pPr>
+      <w:rPr/>
     </w:lvl>
     <w:lvl w:ilvl="7">
       <w:start w:val="1"/>
@@ -2268,6 +2456,7 @@
         </w:tabs>
         <w:ind w:start="3240" w:hanging="360"/>
       </w:pPr>
+      <w:rPr/>
     </w:lvl>
     <w:lvl w:ilvl="8">
       <w:start w:val="1"/>
@@ -2280,6 +2469,7 @@
         </w:tabs>
         <w:ind w:start="3600" w:hanging="360"/>
       </w:pPr>
+      <w:rPr/>
     </w:lvl>
   </w:abstractNum>
   <w:abstractNum w:abstractNumId="6">
@@ -2606,7 +2796,7 @@
       <w:rFonts w:ascii="OpenSymbol" w:hAnsi="OpenSymbol" w:eastAsia="OpenSymbol" w:cs="OpenSymbol"/>
     </w:rPr>
   </w:style>
-  <w:style w:type="character" w:styleId="StrongEmphasis">
+  <w:style w:type="character" w:styleId="Strong">
     <w:name w:val="Strong"/>
     <w:qFormat/>
     <w:rPr>

</xml_diff>